<commit_message>
flow of program completed
</commit_message>
<xml_diff>
--- a/1-flow-of-program/1-solution.docx
+++ b/1-flow-of-program/1-solution.docx
@@ -2036,13 +2036,7 @@
                               <w:jc w:val="center"/>
                             </w:pPr>
                             <w:r>
-                              <w:t>Print “</w:t>
-                            </w:r>
-                            <w:r>
-                              <w:t>yes</w:t>
-                            </w:r>
-                            <w:r>
-                              <w:t>”</w:t>
+                              <w:t>Print “yes”</w:t>
                             </w:r>
                           </w:p>
                         </w:txbxContent>
@@ -2796,10 +2790,7 @@
       </w:r>
       <w:proofErr w:type="gramEnd"/>
       <w:r>
-        <w:t xml:space="preserve"> </w:t>
-      </w:r>
-      <w:r>
-        <w:t>a</w:t>
+        <w:t xml:space="preserve"> a</w:t>
       </w:r>
     </w:p>
     <w:p>
@@ -3709,7 +3700,7 @@
           <w:sz w:val="32"/>
           <w:szCs w:val="28"/>
         </w:rPr>
-        <w:t>2</w:t>
+        <w:t>3</w:t>
       </w:r>
       <w:r>
         <w:rPr>
@@ -4463,10 +4454,7 @@
                               <w:jc w:val="center"/>
                             </w:pPr>
                             <w:r>
-                              <w:t>X</w:t>
-                            </w:r>
-                            <w:r>
-                              <w:t>++</w:t>
+                              <w:t>X++</w:t>
                             </w:r>
                           </w:p>
                         </w:txbxContent>
@@ -5226,10 +5214,3538 @@
     </w:p>
     <w:p>
       <w:pPr>
+        <w:rPr>
+          <w:sz w:val="32"/>
+          <w:szCs w:val="28"/>
+        </w:rPr>
+      </w:pPr>
+      <w:r>
+        <w:rPr>
+          <w:sz w:val="32"/>
+          <w:szCs w:val="28"/>
+        </w:rPr>
+        <w:lastRenderedPageBreak/>
+        <w:t>Q</w:t>
+      </w:r>
+      <w:r>
+        <w:rPr>
+          <w:sz w:val="32"/>
+          <w:szCs w:val="28"/>
+        </w:rPr>
+        <w:t>4</w:t>
+      </w:r>
+      <w:r>
+        <w:rPr>
+          <w:sz w:val="32"/>
+          <w:szCs w:val="28"/>
+        </w:rPr>
+        <w:t xml:space="preserve">. </w:t>
+      </w:r>
+      <w:r>
+        <w:rPr>
+          <w:sz w:val="32"/>
+          <w:szCs w:val="28"/>
+        </w:rPr>
+        <w:t>Take 2 numbers as inputs and find their HCF and LCM.</w:t>
+      </w:r>
+      <w:r>
+        <w:rPr>
+          <w:sz w:val="32"/>
+          <w:szCs w:val="28"/>
+        </w:rPr>
+        <w:t>?</w:t>
+      </w:r>
+    </w:p>
+    <w:p>
+      <w:proofErr w:type="gramStart"/>
+      <w:r>
+        <w:t>Solution :</w:t>
+      </w:r>
+      <w:proofErr w:type="gramEnd"/>
+      <w:r>
+        <w:t xml:space="preserve"> </w:t>
+      </w:r>
+    </w:p>
+    <w:p>
+      <w:r>
+        <w:t>--&gt;</w:t>
+      </w:r>
+      <w:proofErr w:type="spellStart"/>
+      <w:r>
+        <w:t>Pseducode</w:t>
+      </w:r>
+      <w:proofErr w:type="spellEnd"/>
+    </w:p>
+    <w:p>
+      <w:r>
+        <w:t>start:</w:t>
+      </w:r>
+    </w:p>
+    <w:p>
+      <w:proofErr w:type="gramStart"/>
+      <w:r>
+        <w:t>input :</w:t>
+      </w:r>
+      <w:proofErr w:type="gramEnd"/>
+      <w:r>
+        <w:t xml:space="preserve"> a</w:t>
+      </w:r>
+      <w:r>
+        <w:t>, b</w:t>
+      </w:r>
+    </w:p>
+    <w:p>
+      <w:proofErr w:type="gramStart"/>
+      <w:r>
+        <w:t>min :</w:t>
+      </w:r>
+      <w:proofErr w:type="gramEnd"/>
+      <w:r>
+        <w:t xml:space="preserve"> (</w:t>
+      </w:r>
+      <w:proofErr w:type="spellStart"/>
+      <w:r>
+        <w:t>a,b</w:t>
+      </w:r>
+      <w:proofErr w:type="spellEnd"/>
+      <w:r>
+        <w:t>)</w:t>
+      </w:r>
+    </w:p>
+    <w:p>
+      <w:r>
+        <w:t>for x=1 till x&gt;min:</w:t>
+      </w:r>
+    </w:p>
+    <w:p>
+      <w:r>
+        <w:t xml:space="preserve">  if </w:t>
+      </w:r>
+      <w:proofErr w:type="spellStart"/>
+      <w:r>
+        <w:t>a%x</w:t>
+      </w:r>
+      <w:proofErr w:type="spellEnd"/>
+      <w:r>
+        <w:t xml:space="preserve">=0 and </w:t>
+      </w:r>
+      <w:proofErr w:type="spellStart"/>
+      <w:r>
+        <w:t>b%x</w:t>
+      </w:r>
+      <w:proofErr w:type="spellEnd"/>
+      <w:r>
+        <w:t xml:space="preserve">=0: </w:t>
+      </w:r>
+      <w:proofErr w:type="spellStart"/>
+      <w:r>
+        <w:t>hcf</w:t>
+      </w:r>
+      <w:proofErr w:type="spellEnd"/>
+      <w:r>
+        <w:t>=x</w:t>
+      </w:r>
+    </w:p>
+    <w:p>
+      <w:r>
+        <w:t xml:space="preserve">  x++</w:t>
+      </w:r>
+    </w:p>
+    <w:p>
+      <w:r>
+        <w:t>lcm = (a*b)/</w:t>
+      </w:r>
+      <w:proofErr w:type="spellStart"/>
+      <w:r>
+        <w:t>hcf</w:t>
+      </w:r>
+      <w:proofErr w:type="spellEnd"/>
+    </w:p>
+    <w:p>
+      <w:r>
+        <w:t xml:space="preserve">print lcm and </w:t>
+      </w:r>
+      <w:proofErr w:type="spellStart"/>
+      <w:r>
+        <w:t>hcf</w:t>
+      </w:r>
+      <w:proofErr w:type="spellEnd"/>
+    </w:p>
+    <w:p>
+      <w:r>
+        <w:t>exit</w:t>
+      </w:r>
+    </w:p>
+    <w:p>
+      <w:pPr>
         <w:tabs>
           <w:tab w:val="left" w:pos="3276"/>
         </w:tabs>
       </w:pPr>
+      <w:r>
+        <w:rPr>
+          <w:noProof/>
+        </w:rPr>
+        <mc:AlternateContent>
+          <mc:Choice Requires="wps">
+            <w:drawing>
+              <wp:anchor distT="0" distB="0" distL="114300" distR="114300" simplePos="0" relativeHeight="251734016" behindDoc="0" locked="0" layoutInCell="1" allowOverlap="1" wp14:anchorId="75CBF226" wp14:editId="2E15E32E">
+                <wp:simplePos x="0" y="0"/>
+                <wp:positionH relativeFrom="column">
+                  <wp:posOffset>2247900</wp:posOffset>
+                </wp:positionH>
+                <wp:positionV relativeFrom="paragraph">
+                  <wp:posOffset>92710</wp:posOffset>
+                </wp:positionV>
+                <wp:extent cx="1173480" cy="358140"/>
+                <wp:effectExtent l="0" t="0" r="26670" b="22860"/>
+                <wp:wrapNone/>
+                <wp:docPr id="14" name="Flowchart: Terminator 14"/>
+                <wp:cNvGraphicFramePr/>
+                <a:graphic xmlns:a="http://schemas.openxmlformats.org/drawingml/2006/main">
+                  <a:graphicData uri="http://schemas.microsoft.com/office/word/2010/wordprocessingShape">
+                    <wps:wsp>
+                      <wps:cNvSpPr/>
+                      <wps:spPr>
+                        <a:xfrm>
+                          <a:off x="0" y="0"/>
+                          <a:ext cx="1173480" cy="358140"/>
+                        </a:xfrm>
+                        <a:prstGeom prst="flowChartTerminator">
+                          <a:avLst/>
+                        </a:prstGeom>
+                      </wps:spPr>
+                      <wps:style>
+                        <a:lnRef idx="2">
+                          <a:schemeClr val="accent1">
+                            <a:shade val="50000"/>
+                          </a:schemeClr>
+                        </a:lnRef>
+                        <a:fillRef idx="1">
+                          <a:schemeClr val="accent1"/>
+                        </a:fillRef>
+                        <a:effectRef idx="0">
+                          <a:schemeClr val="accent1"/>
+                        </a:effectRef>
+                        <a:fontRef idx="minor">
+                          <a:schemeClr val="lt1"/>
+                        </a:fontRef>
+                      </wps:style>
+                      <wps:txbx>
+                        <w:txbxContent>
+                          <w:p>
+                            <w:pPr>
+                              <w:jc w:val="center"/>
+                            </w:pPr>
+                            <w:r>
+                              <w:t>start</w:t>
+                            </w:r>
+                          </w:p>
+                        </w:txbxContent>
+                      </wps:txbx>
+                      <wps:bodyPr rot="0" spcFirstLastPara="0" vertOverflow="overflow" horzOverflow="overflow" vert="horz" wrap="square" lIns="91440" tIns="45720" rIns="91440" bIns="45720" numCol="1" spcCol="0" rtlCol="0" fromWordArt="0" anchor="ctr" anchorCtr="0" forceAA="0" compatLnSpc="1">
+                        <a:prstTxWarp prst="textNoShape">
+                          <a:avLst/>
+                        </a:prstTxWarp>
+                        <a:noAutofit/>
+                      </wps:bodyPr>
+                    </wps:wsp>
+                  </a:graphicData>
+                </a:graphic>
+              </wp:anchor>
+            </w:drawing>
+          </mc:Choice>
+          <mc:Fallback>
+            <w:pict>
+              <v:shapetype w14:anchorId="75CBF226" id="_x0000_t116" coordsize="21600,21600" o:spt="116" path="m3475,qx,10800,3475,21600l18125,21600qx21600,10800,18125,xe">
+                <v:stroke joinstyle="miter"/>
+                <v:path gradientshapeok="t" o:connecttype="rect" textboxrect="1018,3163,20582,18437"/>
+              </v:shapetype>
+              <v:shape id="Flowchart: Terminator 14" o:spid="_x0000_s1056" type="#_x0000_t116" style="position:absolute;margin-left:177pt;margin-top:7.3pt;width:92.4pt;height:28.2pt;z-index:251734016;visibility:visible;mso-wrap-style:square;mso-wrap-distance-left:9pt;mso-wrap-distance-top:0;mso-wrap-distance-right:9pt;mso-wrap-distance-bottom:0;mso-position-horizontal:absolute;mso-position-horizontal-relative:text;mso-position-vertical:absolute;mso-position-vertical-relative:text;v-text-anchor:middle" o:gfxdata="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" fillcolor="#4472c4 [3204]" strokecolor="#1f3763 [1604]" strokeweight="1pt">
+                <v:textbox>
+                  <w:txbxContent>
+                    <w:p>
+                      <w:pPr>
+                        <w:jc w:val="center"/>
+                      </w:pPr>
+                      <w:r>
+                        <w:t>start</w:t>
+                      </w:r>
+                    </w:p>
+                  </w:txbxContent>
+                </v:textbox>
+              </v:shape>
+            </w:pict>
+          </mc:Fallback>
+        </mc:AlternateContent>
+      </w:r>
+      <w:r>
+        <w:t>--&gt;Flow Chart</w:t>
+      </w:r>
+    </w:p>
+    <w:p>
+      <w:pPr>
+        <w:tabs>
+          <w:tab w:val="left" w:pos="3276"/>
+        </w:tabs>
+      </w:pPr>
+      <w:r>
+        <w:rPr>
+          <w:noProof/>
+        </w:rPr>
+        <mc:AlternateContent>
+          <mc:Choice Requires="wps">
+            <w:drawing>
+              <wp:anchor distT="0" distB="0" distL="114300" distR="114300" simplePos="0" relativeHeight="251773952" behindDoc="0" locked="0" layoutInCell="1" allowOverlap="1" wp14:anchorId="43261309" wp14:editId="1757C57D">
+                <wp:simplePos x="0" y="0"/>
+                <wp:positionH relativeFrom="column">
+                  <wp:posOffset>3406140</wp:posOffset>
+                </wp:positionH>
+                <wp:positionV relativeFrom="paragraph">
+                  <wp:posOffset>5073015</wp:posOffset>
+                </wp:positionV>
+                <wp:extent cx="1173480" cy="45720"/>
+                <wp:effectExtent l="0" t="38100" r="26670" b="87630"/>
+                <wp:wrapNone/>
+                <wp:docPr id="78" name="Straight Arrow Connector 78"/>
+                <wp:cNvGraphicFramePr/>
+                <a:graphic xmlns:a="http://schemas.openxmlformats.org/drawingml/2006/main">
+                  <a:graphicData uri="http://schemas.microsoft.com/office/word/2010/wordprocessingShape">
+                    <wps:wsp>
+                      <wps:cNvCnPr/>
+                      <wps:spPr>
+                        <a:xfrm>
+                          <a:off x="0" y="0"/>
+                          <a:ext cx="1173480" cy="45720"/>
+                        </a:xfrm>
+                        <a:prstGeom prst="straightConnector1">
+                          <a:avLst/>
+                        </a:prstGeom>
+                        <a:ln>
+                          <a:tailEnd type="triangle"/>
+                        </a:ln>
+                      </wps:spPr>
+                      <wps:style>
+                        <a:lnRef idx="1">
+                          <a:schemeClr val="accent1"/>
+                        </a:lnRef>
+                        <a:fillRef idx="0">
+                          <a:schemeClr val="accent1"/>
+                        </a:fillRef>
+                        <a:effectRef idx="0">
+                          <a:schemeClr val="accent1"/>
+                        </a:effectRef>
+                        <a:fontRef idx="minor">
+                          <a:schemeClr val="tx1"/>
+                        </a:fontRef>
+                      </wps:style>
+                      <wps:bodyPr/>
+                    </wps:wsp>
+                  </a:graphicData>
+                </a:graphic>
+                <wp14:sizeRelH relativeFrom="margin">
+                  <wp14:pctWidth>0</wp14:pctWidth>
+                </wp14:sizeRelH>
+                <wp14:sizeRelV relativeFrom="margin">
+                  <wp14:pctHeight>0</wp14:pctHeight>
+                </wp14:sizeRelV>
+              </wp:anchor>
+            </w:drawing>
+          </mc:Choice>
+          <mc:Fallback>
+            <w:pict>
+              <v:shapetype w14:anchorId="2B88EE65" id="_x0000_t32" coordsize="21600,21600" o:spt="32" o:oned="t" path="m,l21600,21600e" filled="f">
+                <v:path arrowok="t" fillok="f" o:connecttype="none"/>
+                <o:lock v:ext="edit" shapetype="t"/>
+              </v:shapetype>
+              <v:shape id="Straight Arrow Connector 78" o:spid="_x0000_s1026" type="#_x0000_t32" style="position:absolute;margin-left:268.2pt;margin-top:399.45pt;width:92.4pt;height:3.6pt;z-index:251773952;visibility:visible;mso-wrap-style:square;mso-width-percent:0;mso-height-percent:0;mso-wrap-distance-left:9pt;mso-wrap-distance-top:0;mso-wrap-distance-right:9pt;mso-wrap-distance-bottom:0;mso-position-horizontal:absolute;mso-position-horizontal-relative:text;mso-position-vertical:absolute;mso-position-vertical-relative:text;mso-width-percent:0;mso-height-percent:0;mso-width-relative:margin;mso-height-relative:margin" o:gfxdata="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" strokecolor="#4472c4 [3204]" strokeweight=".5pt">
+                <v:stroke endarrow="block" joinstyle="miter"/>
+              </v:shape>
+            </w:pict>
+          </mc:Fallback>
+        </mc:AlternateContent>
+      </w:r>
+      <w:r>
+        <w:rPr>
+          <w:noProof/>
+        </w:rPr>
+        <mc:AlternateContent>
+          <mc:Choice Requires="wps">
+            <w:drawing>
+              <wp:anchor distT="0" distB="0" distL="114300" distR="114300" simplePos="0" relativeHeight="251771904" behindDoc="0" locked="0" layoutInCell="1" allowOverlap="1" wp14:anchorId="28D5359E" wp14:editId="661DCDB5">
+                <wp:simplePos x="0" y="0"/>
+                <wp:positionH relativeFrom="column">
+                  <wp:posOffset>1714500</wp:posOffset>
+                </wp:positionH>
+                <wp:positionV relativeFrom="paragraph">
+                  <wp:posOffset>4882515</wp:posOffset>
+                </wp:positionV>
+                <wp:extent cx="1840230" cy="274320"/>
+                <wp:effectExtent l="38100" t="0" r="64770" b="11430"/>
+                <wp:wrapNone/>
+                <wp:docPr id="77" name="Flowchart: Data 77"/>
+                <wp:cNvGraphicFramePr/>
+                <a:graphic xmlns:a="http://schemas.openxmlformats.org/drawingml/2006/main">
+                  <a:graphicData uri="http://schemas.microsoft.com/office/word/2010/wordprocessingShape">
+                    <wps:wsp>
+                      <wps:cNvSpPr/>
+                      <wps:spPr>
+                        <a:xfrm>
+                          <a:off x="0" y="0"/>
+                          <a:ext cx="1840230" cy="274320"/>
+                        </a:xfrm>
+                        <a:prstGeom prst="flowChartInputOutput">
+                          <a:avLst/>
+                        </a:prstGeom>
+                      </wps:spPr>
+                      <wps:style>
+                        <a:lnRef idx="2">
+                          <a:schemeClr val="accent1">
+                            <a:shade val="50000"/>
+                          </a:schemeClr>
+                        </a:lnRef>
+                        <a:fillRef idx="1">
+                          <a:schemeClr val="accent1"/>
+                        </a:fillRef>
+                        <a:effectRef idx="0">
+                          <a:schemeClr val="accent1"/>
+                        </a:effectRef>
+                        <a:fontRef idx="minor">
+                          <a:schemeClr val="lt1"/>
+                        </a:fontRef>
+                      </wps:style>
+                      <wps:txbx>
+                        <w:txbxContent>
+                          <w:p>
+                            <w:pPr>
+                              <w:jc w:val="center"/>
+                            </w:pPr>
+                            <w:r>
+                              <w:t xml:space="preserve">Print lcm, </w:t>
+                            </w:r>
+                            <w:proofErr w:type="spellStart"/>
+                            <w:r>
+                              <w:t>hcf</w:t>
+                            </w:r>
+                            <w:proofErr w:type="spellEnd"/>
+                          </w:p>
+                        </w:txbxContent>
+                      </wps:txbx>
+                      <wps:bodyPr rot="0" spcFirstLastPara="0" vertOverflow="overflow" horzOverflow="overflow" vert="horz" wrap="square" lIns="91440" tIns="45720" rIns="91440" bIns="45720" numCol="1" spcCol="0" rtlCol="0" fromWordArt="0" anchor="ctr" anchorCtr="0" forceAA="0" compatLnSpc="1">
+                        <a:prstTxWarp prst="textNoShape">
+                          <a:avLst/>
+                        </a:prstTxWarp>
+                        <a:noAutofit/>
+                      </wps:bodyPr>
+                    </wps:wsp>
+                  </a:graphicData>
+                </a:graphic>
+                <wp14:sizeRelH relativeFrom="margin">
+                  <wp14:pctWidth>0</wp14:pctWidth>
+                </wp14:sizeRelH>
+              </wp:anchor>
+            </w:drawing>
+          </mc:Choice>
+          <mc:Fallback>
+            <w:pict>
+              <v:shapetype w14:anchorId="28D5359E" id="_x0000_t111" coordsize="21600,21600" o:spt="111" path="m4321,l21600,,17204,21600,,21600xe">
+                <v:stroke joinstyle="miter"/>
+                <v:path gradientshapeok="t" o:connecttype="custom" o:connectlocs="12961,0;10800,0;2161,10800;8602,21600;10800,21600;19402,10800" textboxrect="4321,0,17204,21600"/>
+              </v:shapetype>
+              <v:shape id="Flowchart: Data 77" o:spid="_x0000_s1057" type="#_x0000_t111" style="position:absolute;margin-left:135pt;margin-top:384.45pt;width:144.9pt;height:21.6pt;z-index:251771904;visibility:visible;mso-wrap-style:square;mso-width-percent:0;mso-wrap-distance-left:9pt;mso-wrap-distance-top:0;mso-wrap-distance-right:9pt;mso-wrap-distance-bottom:0;mso-position-horizontal:absolute;mso-position-horizontal-relative:text;mso-position-vertical:absolute;mso-position-vertical-relative:text;mso-width-percent:0;mso-width-relative:margin;v-text-anchor:middle" o:gfxdata="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" fillcolor="#4472c4 [3204]" strokecolor="#1f3763 [1604]" strokeweight="1pt">
+                <v:textbox>
+                  <w:txbxContent>
+                    <w:p>
+                      <w:pPr>
+                        <w:jc w:val="center"/>
+                      </w:pPr>
+                      <w:r>
+                        <w:t xml:space="preserve">Print lcm, </w:t>
+                      </w:r>
+                      <w:proofErr w:type="spellStart"/>
+                      <w:r>
+                        <w:t>hcf</w:t>
+                      </w:r>
+                      <w:proofErr w:type="spellEnd"/>
+                    </w:p>
+                  </w:txbxContent>
+                </v:textbox>
+              </v:shape>
+            </w:pict>
+          </mc:Fallback>
+        </mc:AlternateContent>
+      </w:r>
+      <w:r>
+        <w:rPr>
+          <w:noProof/>
+        </w:rPr>
+        <mc:AlternateContent>
+          <mc:Choice Requires="wps">
+            <w:drawing>
+              <wp:anchor distT="0" distB="0" distL="114300" distR="114300" simplePos="0" relativeHeight="251767808" behindDoc="0" locked="0" layoutInCell="1" allowOverlap="1" wp14:anchorId="5D2C8AFB" wp14:editId="10BEB542">
+                <wp:simplePos x="0" y="0"/>
+                <wp:positionH relativeFrom="column">
+                  <wp:posOffset>1478281</wp:posOffset>
+                </wp:positionH>
+                <wp:positionV relativeFrom="paragraph">
+                  <wp:posOffset>4242435</wp:posOffset>
+                </wp:positionV>
+                <wp:extent cx="449580" cy="685800"/>
+                <wp:effectExtent l="0" t="0" r="64770" b="57150"/>
+                <wp:wrapNone/>
+                <wp:docPr id="75" name="Straight Arrow Connector 75"/>
+                <wp:cNvGraphicFramePr/>
+                <a:graphic xmlns:a="http://schemas.openxmlformats.org/drawingml/2006/main">
+                  <a:graphicData uri="http://schemas.microsoft.com/office/word/2010/wordprocessingShape">
+                    <wps:wsp>
+                      <wps:cNvCnPr/>
+                      <wps:spPr>
+                        <a:xfrm>
+                          <a:off x="0" y="0"/>
+                          <a:ext cx="449580" cy="685800"/>
+                        </a:xfrm>
+                        <a:prstGeom prst="straightConnector1">
+                          <a:avLst/>
+                        </a:prstGeom>
+                        <a:ln>
+                          <a:tailEnd type="triangle"/>
+                        </a:ln>
+                      </wps:spPr>
+                      <wps:style>
+                        <a:lnRef idx="1">
+                          <a:schemeClr val="accent1"/>
+                        </a:lnRef>
+                        <a:fillRef idx="0">
+                          <a:schemeClr val="accent1"/>
+                        </a:fillRef>
+                        <a:effectRef idx="0">
+                          <a:schemeClr val="accent1"/>
+                        </a:effectRef>
+                        <a:fontRef idx="minor">
+                          <a:schemeClr val="tx1"/>
+                        </a:fontRef>
+                      </wps:style>
+                      <wps:bodyPr/>
+                    </wps:wsp>
+                  </a:graphicData>
+                </a:graphic>
+                <wp14:sizeRelH relativeFrom="margin">
+                  <wp14:pctWidth>0</wp14:pctWidth>
+                </wp14:sizeRelH>
+                <wp14:sizeRelV relativeFrom="margin">
+                  <wp14:pctHeight>0</wp14:pctHeight>
+                </wp14:sizeRelV>
+              </wp:anchor>
+            </w:drawing>
+          </mc:Choice>
+          <mc:Fallback>
+            <w:pict>
+              <v:shape w14:anchorId="22F6F0B6" id="Straight Arrow Connector 75" o:spid="_x0000_s1026" type="#_x0000_t32" style="position:absolute;margin-left:116.4pt;margin-top:334.05pt;width:35.4pt;height:54pt;z-index:251767808;visibility:visible;mso-wrap-style:square;mso-width-percent:0;mso-height-percent:0;mso-wrap-distance-left:9pt;mso-wrap-distance-top:0;mso-wrap-distance-right:9pt;mso-wrap-distance-bottom:0;mso-position-horizontal:absolute;mso-position-horizontal-relative:text;mso-position-vertical:absolute;mso-position-vertical-relative:text;mso-width-percent:0;mso-height-percent:0;mso-width-relative:margin;mso-height-relative:margin" o:gfxdata="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" strokecolor="#4472c4 [3204]" strokeweight=".5pt">
+                <v:stroke endarrow="block" joinstyle="miter"/>
+              </v:shape>
+            </w:pict>
+          </mc:Fallback>
+        </mc:AlternateContent>
+      </w:r>
+      <w:r>
+        <w:rPr>
+          <w:noProof/>
+        </w:rPr>
+        <mc:AlternateContent>
+          <mc:Choice Requires="wps">
+            <w:drawing>
+              <wp:anchor distT="0" distB="0" distL="114300" distR="114300" simplePos="0" relativeHeight="251769856" behindDoc="0" locked="0" layoutInCell="1" allowOverlap="1" wp14:anchorId="18E228D4" wp14:editId="11F677DE">
+                <wp:simplePos x="0" y="0"/>
+                <wp:positionH relativeFrom="column">
+                  <wp:posOffset>4610100</wp:posOffset>
+                </wp:positionH>
+                <wp:positionV relativeFrom="paragraph">
+                  <wp:posOffset>5095875</wp:posOffset>
+                </wp:positionV>
+                <wp:extent cx="1173480" cy="358140"/>
+                <wp:effectExtent l="0" t="0" r="26670" b="22860"/>
+                <wp:wrapNone/>
+                <wp:docPr id="76" name="Flowchart: Terminator 76"/>
+                <wp:cNvGraphicFramePr/>
+                <a:graphic xmlns:a="http://schemas.openxmlformats.org/drawingml/2006/main">
+                  <a:graphicData uri="http://schemas.microsoft.com/office/word/2010/wordprocessingShape">
+                    <wps:wsp>
+                      <wps:cNvSpPr/>
+                      <wps:spPr>
+                        <a:xfrm>
+                          <a:off x="0" y="0"/>
+                          <a:ext cx="1173480" cy="358140"/>
+                        </a:xfrm>
+                        <a:prstGeom prst="flowChartTerminator">
+                          <a:avLst/>
+                        </a:prstGeom>
+                      </wps:spPr>
+                      <wps:style>
+                        <a:lnRef idx="2">
+                          <a:schemeClr val="accent1">
+                            <a:shade val="50000"/>
+                          </a:schemeClr>
+                        </a:lnRef>
+                        <a:fillRef idx="1">
+                          <a:schemeClr val="accent1"/>
+                        </a:fillRef>
+                        <a:effectRef idx="0">
+                          <a:schemeClr val="accent1"/>
+                        </a:effectRef>
+                        <a:fontRef idx="minor">
+                          <a:schemeClr val="lt1"/>
+                        </a:fontRef>
+                      </wps:style>
+                      <wps:txbx>
+                        <w:txbxContent>
+                          <w:p>
+                            <w:pPr>
+                              <w:jc w:val="center"/>
+                            </w:pPr>
+                            <w:r>
+                              <w:t>stop</w:t>
+                            </w:r>
+                          </w:p>
+                        </w:txbxContent>
+                      </wps:txbx>
+                      <wps:bodyPr rot="0" spcFirstLastPara="0" vertOverflow="overflow" horzOverflow="overflow" vert="horz" wrap="square" lIns="91440" tIns="45720" rIns="91440" bIns="45720" numCol="1" spcCol="0" rtlCol="0" fromWordArt="0" anchor="ctr" anchorCtr="0" forceAA="0" compatLnSpc="1">
+                        <a:prstTxWarp prst="textNoShape">
+                          <a:avLst/>
+                        </a:prstTxWarp>
+                        <a:noAutofit/>
+                      </wps:bodyPr>
+                    </wps:wsp>
+                  </a:graphicData>
+                </a:graphic>
+              </wp:anchor>
+            </w:drawing>
+          </mc:Choice>
+          <mc:Fallback>
+            <w:pict>
+              <v:shape w14:anchorId="18E228D4" id="Flowchart: Terminator 76" o:spid="_x0000_s1058" type="#_x0000_t116" style="position:absolute;margin-left:363pt;margin-top:401.25pt;width:92.4pt;height:28.2pt;z-index:251769856;visibility:visible;mso-wrap-style:square;mso-wrap-distance-left:9pt;mso-wrap-distance-top:0;mso-wrap-distance-right:9pt;mso-wrap-distance-bottom:0;mso-position-horizontal:absolute;mso-position-horizontal-relative:text;mso-position-vertical:absolute;mso-position-vertical-relative:text;v-text-anchor:middle" o:gfxdata="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" fillcolor="#4472c4 [3204]" strokecolor="#1f3763 [1604]" strokeweight="1pt">
+                <v:textbox>
+                  <w:txbxContent>
+                    <w:p>
+                      <w:pPr>
+                        <w:jc w:val="center"/>
+                      </w:pPr>
+                      <w:r>
+                        <w:t>stop</w:t>
+                      </w:r>
+                    </w:p>
+                  </w:txbxContent>
+                </v:textbox>
+              </v:shape>
+            </w:pict>
+          </mc:Fallback>
+        </mc:AlternateContent>
+      </w:r>
+      <w:r>
+        <w:rPr>
+          <w:noProof/>
+        </w:rPr>
+        <mc:AlternateContent>
+          <mc:Choice Requires="wps">
+            <w:drawing>
+              <wp:anchor distT="0" distB="0" distL="114300" distR="114300" simplePos="0" relativeHeight="251765760" behindDoc="0" locked="0" layoutInCell="1" allowOverlap="1" wp14:anchorId="5B0E48FB" wp14:editId="47BEB523">
+                <wp:simplePos x="0" y="0"/>
+                <wp:positionH relativeFrom="column">
+                  <wp:posOffset>1287780</wp:posOffset>
+                </wp:positionH>
+                <wp:positionV relativeFrom="paragraph">
+                  <wp:posOffset>2497455</wp:posOffset>
+                </wp:positionV>
+                <wp:extent cx="495300" cy="266700"/>
+                <wp:effectExtent l="0" t="0" r="19050" b="19050"/>
+                <wp:wrapNone/>
+                <wp:docPr id="74" name="Text Box 74"/>
+                <wp:cNvGraphicFramePr/>
+                <a:graphic xmlns:a="http://schemas.openxmlformats.org/drawingml/2006/main">
+                  <a:graphicData uri="http://schemas.microsoft.com/office/word/2010/wordprocessingShape">
+                    <wps:wsp>
+                      <wps:cNvSpPr txBox="1"/>
+                      <wps:spPr>
+                        <a:xfrm>
+                          <a:off x="0" y="0"/>
+                          <a:ext cx="495300" cy="266700"/>
+                        </a:xfrm>
+                        <a:prstGeom prst="rect">
+                          <a:avLst/>
+                        </a:prstGeom>
+                        <a:solidFill>
+                          <a:srgbClr val="FF0000"/>
+                        </a:solidFill>
+                        <a:ln w="6350">
+                          <a:solidFill>
+                            <a:prstClr val="black"/>
+                          </a:solidFill>
+                        </a:ln>
+                      </wps:spPr>
+                      <wps:txbx>
+                        <w:txbxContent>
+                          <w:p>
+                            <w:pPr>
+                              <w:rPr>
+                                <w:color w:val="FFFFFF" w:themeColor="background1"/>
+                              </w:rPr>
+                            </w:pPr>
+                            <w:r>
+                              <w:rPr>
+                                <w:color w:val="FFFFFF" w:themeColor="background1"/>
+                              </w:rPr>
+                              <w:t>false</w:t>
+                            </w:r>
+                          </w:p>
+                        </w:txbxContent>
+                      </wps:txbx>
+                      <wps:bodyPr rot="0" spcFirstLastPara="0" vertOverflow="overflow" horzOverflow="overflow" vert="horz" wrap="square" lIns="91440" tIns="45720" rIns="91440" bIns="45720" numCol="1" spcCol="0" rtlCol="0" fromWordArt="0" anchor="t" anchorCtr="0" forceAA="0" compatLnSpc="1">
+                        <a:prstTxWarp prst="textNoShape">
+                          <a:avLst/>
+                        </a:prstTxWarp>
+                        <a:noAutofit/>
+                      </wps:bodyPr>
+                    </wps:wsp>
+                  </a:graphicData>
+                </a:graphic>
+                <wp14:sizeRelH relativeFrom="margin">
+                  <wp14:pctWidth>0</wp14:pctWidth>
+                </wp14:sizeRelH>
+                <wp14:sizeRelV relativeFrom="margin">
+                  <wp14:pctHeight>0</wp14:pctHeight>
+                </wp14:sizeRelV>
+              </wp:anchor>
+            </w:drawing>
+          </mc:Choice>
+          <mc:Fallback>
+            <w:pict>
+              <v:shapetype w14:anchorId="5B0E48FB" id="_x0000_t202" coordsize="21600,21600" o:spt="202" path="m,l,21600r21600,l21600,xe">
+                <v:stroke joinstyle="miter"/>
+                <v:path gradientshapeok="t" o:connecttype="rect"/>
+              </v:shapetype>
+              <v:shape id="Text Box 74" o:spid="_x0000_s1059" type="#_x0000_t202" style="position:absolute;margin-left:101.4pt;margin-top:196.65pt;width:39pt;height:21pt;z-index:251765760;visibility:visible;mso-wrap-style:square;mso-width-percent:0;mso-height-percent:0;mso-wrap-distance-left:9pt;mso-wrap-distance-top:0;mso-wrap-distance-right:9pt;mso-wrap-distance-bottom:0;mso-position-horizontal:absolute;mso-position-horizontal-relative:text;mso-position-vertical:absolute;mso-position-vertical-relative:text;mso-width-percent:0;mso-height-percent:0;mso-width-relative:margin;mso-height-relative:margin;v-text-anchor:top" o:gfxdata="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" fillcolor="red" strokeweight=".5pt">
+                <v:textbox>
+                  <w:txbxContent>
+                    <w:p>
+                      <w:pPr>
+                        <w:rPr>
+                          <w:color w:val="FFFFFF" w:themeColor="background1"/>
+                        </w:rPr>
+                      </w:pPr>
+                      <w:r>
+                        <w:rPr>
+                          <w:color w:val="FFFFFF" w:themeColor="background1"/>
+                        </w:rPr>
+                        <w:t>false</w:t>
+                      </w:r>
+                    </w:p>
+                  </w:txbxContent>
+                </v:textbox>
+              </v:shape>
+            </w:pict>
+          </mc:Fallback>
+        </mc:AlternateContent>
+      </w:r>
+      <w:r>
+        <w:rPr>
+          <w:noProof/>
+        </w:rPr>
+        <mc:AlternateContent>
+          <mc:Choice Requires="wps">
+            <w:drawing>
+              <wp:anchor distT="0" distB="0" distL="114300" distR="114300" simplePos="0" relativeHeight="251763712" behindDoc="0" locked="0" layoutInCell="1" allowOverlap="1" wp14:anchorId="2018F0B3" wp14:editId="47EEF372">
+                <wp:simplePos x="0" y="0"/>
+                <wp:positionH relativeFrom="column">
+                  <wp:posOffset>472440</wp:posOffset>
+                </wp:positionH>
+                <wp:positionV relativeFrom="paragraph">
+                  <wp:posOffset>3876675</wp:posOffset>
+                </wp:positionV>
+                <wp:extent cx="1539240" cy="335280"/>
+                <wp:effectExtent l="0" t="0" r="22860" b="26670"/>
+                <wp:wrapNone/>
+                <wp:docPr id="73" name="Rectangle 73"/>
+                <wp:cNvGraphicFramePr/>
+                <a:graphic xmlns:a="http://schemas.openxmlformats.org/drawingml/2006/main">
+                  <a:graphicData uri="http://schemas.microsoft.com/office/word/2010/wordprocessingShape">
+                    <wps:wsp>
+                      <wps:cNvSpPr/>
+                      <wps:spPr>
+                        <a:xfrm>
+                          <a:off x="0" y="0"/>
+                          <a:ext cx="1539240" cy="335280"/>
+                        </a:xfrm>
+                        <a:prstGeom prst="rect">
+                          <a:avLst/>
+                        </a:prstGeom>
+                      </wps:spPr>
+                      <wps:style>
+                        <a:lnRef idx="2">
+                          <a:schemeClr val="accent1">
+                            <a:shade val="50000"/>
+                          </a:schemeClr>
+                        </a:lnRef>
+                        <a:fillRef idx="1">
+                          <a:schemeClr val="accent1"/>
+                        </a:fillRef>
+                        <a:effectRef idx="0">
+                          <a:schemeClr val="accent1"/>
+                        </a:effectRef>
+                        <a:fontRef idx="minor">
+                          <a:schemeClr val="lt1"/>
+                        </a:fontRef>
+                      </wps:style>
+                      <wps:txbx>
+                        <w:txbxContent>
+                          <w:p>
+                            <w:pPr>
+                              <w:jc w:val="center"/>
+                            </w:pPr>
+                            <w:r>
+                              <w:t>lcm =(a*b)/</w:t>
+                            </w:r>
+                            <w:proofErr w:type="spellStart"/>
+                            <w:r>
+                              <w:t>hcf</w:t>
+                            </w:r>
+                            <w:proofErr w:type="spellEnd"/>
+                          </w:p>
+                          <w:p>
+                            <w:pPr>
+                              <w:jc w:val="center"/>
+                            </w:pPr>
+                          </w:p>
+                        </w:txbxContent>
+                      </wps:txbx>
+                      <wps:bodyPr rot="0" spcFirstLastPara="0" vertOverflow="overflow" horzOverflow="overflow" vert="horz" wrap="square" lIns="91440" tIns="45720" rIns="91440" bIns="45720" numCol="1" spcCol="0" rtlCol="0" fromWordArt="0" anchor="ctr" anchorCtr="0" forceAA="0" compatLnSpc="1">
+                        <a:prstTxWarp prst="textNoShape">
+                          <a:avLst/>
+                        </a:prstTxWarp>
+                        <a:noAutofit/>
+                      </wps:bodyPr>
+                    </wps:wsp>
+                  </a:graphicData>
+                </a:graphic>
+              </wp:anchor>
+            </w:drawing>
+          </mc:Choice>
+          <mc:Fallback>
+            <w:pict>
+              <v:rect w14:anchorId="2018F0B3" id="Rectangle 73" o:spid="_x0000_s1060" style="position:absolute;margin-left:37.2pt;margin-top:305.25pt;width:121.2pt;height:26.4pt;z-index:251763712;visibility:visible;mso-wrap-style:square;mso-wrap-distance-left:9pt;mso-wrap-distance-top:0;mso-wrap-distance-right:9pt;mso-wrap-distance-bottom:0;mso-position-horizontal:absolute;mso-position-horizontal-relative:text;mso-position-vertical:absolute;mso-position-vertical-relative:text;v-text-anchor:middle" o:gfxdata="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" fillcolor="#4472c4 [3204]" strokecolor="#1f3763 [1604]" strokeweight="1pt">
+                <v:textbox>
+                  <w:txbxContent>
+                    <w:p>
+                      <w:pPr>
+                        <w:jc w:val="center"/>
+                      </w:pPr>
+                      <w:r>
+                        <w:t>lcm =(a*b)/</w:t>
+                      </w:r>
+                      <w:proofErr w:type="spellStart"/>
+                      <w:r>
+                        <w:t>hcf</w:t>
+                      </w:r>
+                      <w:proofErr w:type="spellEnd"/>
+                    </w:p>
+                    <w:p>
+                      <w:pPr>
+                        <w:jc w:val="center"/>
+                      </w:pPr>
+                    </w:p>
+                  </w:txbxContent>
+                </v:textbox>
+              </v:rect>
+            </w:pict>
+          </mc:Fallback>
+        </mc:AlternateContent>
+      </w:r>
+      <w:r>
+        <w:rPr>
+          <w:noProof/>
+        </w:rPr>
+        <mc:AlternateContent>
+          <mc:Choice Requires="wps">
+            <w:drawing>
+              <wp:anchor distT="0" distB="0" distL="114300" distR="114300" simplePos="0" relativeHeight="251761664" behindDoc="0" locked="0" layoutInCell="1" allowOverlap="1" wp14:anchorId="74B62F86" wp14:editId="52F20DD5">
+                <wp:simplePos x="0" y="0"/>
+                <wp:positionH relativeFrom="column">
+                  <wp:posOffset>1165861</wp:posOffset>
+                </wp:positionH>
+                <wp:positionV relativeFrom="paragraph">
+                  <wp:posOffset>2185035</wp:posOffset>
+                </wp:positionV>
+                <wp:extent cx="1005840" cy="1623060"/>
+                <wp:effectExtent l="38100" t="0" r="22860" b="53340"/>
+                <wp:wrapNone/>
+                <wp:docPr id="72" name="Straight Arrow Connector 72"/>
+                <wp:cNvGraphicFramePr/>
+                <a:graphic xmlns:a="http://schemas.openxmlformats.org/drawingml/2006/main">
+                  <a:graphicData uri="http://schemas.microsoft.com/office/word/2010/wordprocessingShape">
+                    <wps:wsp>
+                      <wps:cNvCnPr/>
+                      <wps:spPr>
+                        <a:xfrm flipH="1">
+                          <a:off x="0" y="0"/>
+                          <a:ext cx="1005840" cy="1623060"/>
+                        </a:xfrm>
+                        <a:prstGeom prst="straightConnector1">
+                          <a:avLst/>
+                        </a:prstGeom>
+                        <a:ln>
+                          <a:tailEnd type="triangle"/>
+                        </a:ln>
+                      </wps:spPr>
+                      <wps:style>
+                        <a:lnRef idx="1">
+                          <a:schemeClr val="accent1"/>
+                        </a:lnRef>
+                        <a:fillRef idx="0">
+                          <a:schemeClr val="accent1"/>
+                        </a:fillRef>
+                        <a:effectRef idx="0">
+                          <a:schemeClr val="accent1"/>
+                        </a:effectRef>
+                        <a:fontRef idx="minor">
+                          <a:schemeClr val="tx1"/>
+                        </a:fontRef>
+                      </wps:style>
+                      <wps:bodyPr/>
+                    </wps:wsp>
+                  </a:graphicData>
+                </a:graphic>
+                <wp14:sizeRelH relativeFrom="margin">
+                  <wp14:pctWidth>0</wp14:pctWidth>
+                </wp14:sizeRelH>
+                <wp14:sizeRelV relativeFrom="margin">
+                  <wp14:pctHeight>0</wp14:pctHeight>
+                </wp14:sizeRelV>
+              </wp:anchor>
+            </w:drawing>
+          </mc:Choice>
+          <mc:Fallback>
+            <w:pict>
+              <v:shape w14:anchorId="7255AC4D" id="Straight Arrow Connector 72" o:spid="_x0000_s1026" type="#_x0000_t32" style="position:absolute;margin-left:91.8pt;margin-top:172.05pt;width:79.2pt;height:127.8pt;flip:x;z-index:251761664;visibility:visible;mso-wrap-style:square;mso-width-percent:0;mso-height-percent:0;mso-wrap-distance-left:9pt;mso-wrap-distance-top:0;mso-wrap-distance-right:9pt;mso-wrap-distance-bottom:0;mso-position-horizontal:absolute;mso-position-horizontal-relative:text;mso-position-vertical:absolute;mso-position-vertical-relative:text;mso-width-percent:0;mso-height-percent:0;mso-width-relative:margin;mso-height-relative:margin" o:gfxdata="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" strokecolor="#4472c4 [3204]" strokeweight=".5pt">
+                <v:stroke endarrow="block" joinstyle="miter"/>
+              </v:shape>
+            </w:pict>
+          </mc:Fallback>
+        </mc:AlternateContent>
+      </w:r>
+      <w:r>
+        <w:rPr>
+          <w:noProof/>
+        </w:rPr>
+        <mc:AlternateContent>
+          <mc:Choice Requires="wps">
+            <w:drawing>
+              <wp:anchor distT="0" distB="0" distL="114300" distR="114300" simplePos="0" relativeHeight="251759616" behindDoc="0" locked="0" layoutInCell="1" allowOverlap="1" wp14:anchorId="3E72D079" wp14:editId="3ABE1470">
+                <wp:simplePos x="0" y="0"/>
+                <wp:positionH relativeFrom="column">
+                  <wp:posOffset>4434840</wp:posOffset>
+                </wp:positionH>
+                <wp:positionV relativeFrom="paragraph">
+                  <wp:posOffset>2992755</wp:posOffset>
+                </wp:positionV>
+                <wp:extent cx="495300" cy="266700"/>
+                <wp:effectExtent l="0" t="0" r="19050" b="19050"/>
+                <wp:wrapNone/>
+                <wp:docPr id="71" name="Text Box 71"/>
+                <wp:cNvGraphicFramePr/>
+                <a:graphic xmlns:a="http://schemas.openxmlformats.org/drawingml/2006/main">
+                  <a:graphicData uri="http://schemas.microsoft.com/office/word/2010/wordprocessingShape">
+                    <wps:wsp>
+                      <wps:cNvSpPr txBox="1"/>
+                      <wps:spPr>
+                        <a:xfrm>
+                          <a:off x="0" y="0"/>
+                          <a:ext cx="495300" cy="266700"/>
+                        </a:xfrm>
+                        <a:prstGeom prst="rect">
+                          <a:avLst/>
+                        </a:prstGeom>
+                        <a:solidFill>
+                          <a:srgbClr val="FF0000"/>
+                        </a:solidFill>
+                        <a:ln w="6350">
+                          <a:solidFill>
+                            <a:prstClr val="black"/>
+                          </a:solidFill>
+                        </a:ln>
+                      </wps:spPr>
+                      <wps:txbx>
+                        <w:txbxContent>
+                          <w:p>
+                            <w:pPr>
+                              <w:rPr>
+                                <w:color w:val="FFFFFF" w:themeColor="background1"/>
+                              </w:rPr>
+                            </w:pPr>
+                            <w:proofErr w:type="spellStart"/>
+                            <w:r>
+                              <w:rPr>
+                                <w:color w:val="FFFFFF" w:themeColor="background1"/>
+                              </w:rPr>
+                              <w:t>false</w:t>
+                            </w:r>
+                            <w:proofErr w:type="spellEnd"/>
+                          </w:p>
+                        </w:txbxContent>
+                      </wps:txbx>
+                      <wps:bodyPr rot="0" spcFirstLastPara="0" vertOverflow="overflow" horzOverflow="overflow" vert="horz" wrap="square" lIns="91440" tIns="45720" rIns="91440" bIns="45720" numCol="1" spcCol="0" rtlCol="0" fromWordArt="0" anchor="t" anchorCtr="0" forceAA="0" compatLnSpc="1">
+                        <a:prstTxWarp prst="textNoShape">
+                          <a:avLst/>
+                        </a:prstTxWarp>
+                        <a:noAutofit/>
+                      </wps:bodyPr>
+                    </wps:wsp>
+                  </a:graphicData>
+                </a:graphic>
+                <wp14:sizeRelH relativeFrom="margin">
+                  <wp14:pctWidth>0</wp14:pctWidth>
+                </wp14:sizeRelH>
+                <wp14:sizeRelV relativeFrom="margin">
+                  <wp14:pctHeight>0</wp14:pctHeight>
+                </wp14:sizeRelV>
+              </wp:anchor>
+            </w:drawing>
+          </mc:Choice>
+          <mc:Fallback>
+            <w:pict>
+              <v:shape w14:anchorId="3E72D079" id="Text Box 71" o:spid="_x0000_s1061" type="#_x0000_t202" style="position:absolute;margin-left:349.2pt;margin-top:235.65pt;width:39pt;height:21pt;z-index:251759616;visibility:visible;mso-wrap-style:square;mso-width-percent:0;mso-height-percent:0;mso-wrap-distance-left:9pt;mso-wrap-distance-top:0;mso-wrap-distance-right:9pt;mso-wrap-distance-bottom:0;mso-position-horizontal:absolute;mso-position-horizontal-relative:text;mso-position-vertical:absolute;mso-position-vertical-relative:text;mso-width-percent:0;mso-height-percent:0;mso-width-relative:margin;mso-height-relative:margin;v-text-anchor:top" o:gfxdata="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" fillcolor="red" strokeweight=".5pt">
+                <v:textbox>
+                  <w:txbxContent>
+                    <w:p>
+                      <w:pPr>
+                        <w:rPr>
+                          <w:color w:val="FFFFFF" w:themeColor="background1"/>
+                        </w:rPr>
+                      </w:pPr>
+                      <w:proofErr w:type="spellStart"/>
+                      <w:r>
+                        <w:rPr>
+                          <w:color w:val="FFFFFF" w:themeColor="background1"/>
+                        </w:rPr>
+                        <w:t>false</w:t>
+                      </w:r>
+                      <w:proofErr w:type="spellEnd"/>
+                    </w:p>
+                  </w:txbxContent>
+                </v:textbox>
+              </v:shape>
+            </w:pict>
+          </mc:Fallback>
+        </mc:AlternateContent>
+      </w:r>
+      <w:r>
+        <w:rPr>
+          <w:noProof/>
+        </w:rPr>
+        <mc:AlternateContent>
+          <mc:Choice Requires="wps">
+            <w:drawing>
+              <wp:anchor distT="0" distB="0" distL="114300" distR="114300" simplePos="0" relativeHeight="251757568" behindDoc="0" locked="0" layoutInCell="1" allowOverlap="1" wp14:anchorId="5878CA37" wp14:editId="60F7FF12">
+                <wp:simplePos x="0" y="0"/>
+                <wp:positionH relativeFrom="column">
+                  <wp:posOffset>4328160</wp:posOffset>
+                </wp:positionH>
+                <wp:positionV relativeFrom="paragraph">
+                  <wp:posOffset>3270885</wp:posOffset>
+                </wp:positionV>
+                <wp:extent cx="769620" cy="57150"/>
+                <wp:effectExtent l="0" t="19050" r="68580" b="95250"/>
+                <wp:wrapNone/>
+                <wp:docPr id="70" name="Straight Arrow Connector 70"/>
+                <wp:cNvGraphicFramePr/>
+                <a:graphic xmlns:a="http://schemas.openxmlformats.org/drawingml/2006/main">
+                  <a:graphicData uri="http://schemas.microsoft.com/office/word/2010/wordprocessingShape">
+                    <wps:wsp>
+                      <wps:cNvCnPr/>
+                      <wps:spPr>
+                        <a:xfrm>
+                          <a:off x="0" y="0"/>
+                          <a:ext cx="769620" cy="57150"/>
+                        </a:xfrm>
+                        <a:prstGeom prst="straightConnector1">
+                          <a:avLst/>
+                        </a:prstGeom>
+                        <a:ln>
+                          <a:tailEnd type="triangle"/>
+                        </a:ln>
+                      </wps:spPr>
+                      <wps:style>
+                        <a:lnRef idx="1">
+                          <a:schemeClr val="accent1"/>
+                        </a:lnRef>
+                        <a:fillRef idx="0">
+                          <a:schemeClr val="accent1"/>
+                        </a:fillRef>
+                        <a:effectRef idx="0">
+                          <a:schemeClr val="accent1"/>
+                        </a:effectRef>
+                        <a:fontRef idx="minor">
+                          <a:schemeClr val="tx1"/>
+                        </a:fontRef>
+                      </wps:style>
+                      <wps:bodyPr/>
+                    </wps:wsp>
+                  </a:graphicData>
+                </a:graphic>
+                <wp14:sizeRelH relativeFrom="margin">
+                  <wp14:pctWidth>0</wp14:pctWidth>
+                </wp14:sizeRelH>
+                <wp14:sizeRelV relativeFrom="margin">
+                  <wp14:pctHeight>0</wp14:pctHeight>
+                </wp14:sizeRelV>
+              </wp:anchor>
+            </w:drawing>
+          </mc:Choice>
+          <mc:Fallback>
+            <w:pict>
+              <v:shape w14:anchorId="32BB60BD" id="Straight Arrow Connector 70" o:spid="_x0000_s1026" type="#_x0000_t32" style="position:absolute;margin-left:340.8pt;margin-top:257.55pt;width:60.6pt;height:4.5pt;z-index:251757568;visibility:visible;mso-wrap-style:square;mso-width-percent:0;mso-height-percent:0;mso-wrap-distance-left:9pt;mso-wrap-distance-top:0;mso-wrap-distance-right:9pt;mso-wrap-distance-bottom:0;mso-position-horizontal:absolute;mso-position-horizontal-relative:text;mso-position-vertical:absolute;mso-position-vertical-relative:text;mso-width-percent:0;mso-height-percent:0;mso-width-relative:margin;mso-height-relative:margin" o:gfxdata="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" strokecolor="#4472c4 [3204]" strokeweight=".5pt">
+                <v:stroke endarrow="block" joinstyle="miter"/>
+              </v:shape>
+            </w:pict>
+          </mc:Fallback>
+        </mc:AlternateContent>
+      </w:r>
+      <w:r>
+        <w:rPr>
+          <w:noProof/>
+        </w:rPr>
+        <mc:AlternateContent>
+          <mc:Choice Requires="wps">
+            <w:drawing>
+              <wp:anchor distT="0" distB="0" distL="114300" distR="114300" simplePos="0" relativeHeight="251755520" behindDoc="0" locked="0" layoutInCell="1" allowOverlap="1" wp14:anchorId="4B49B505" wp14:editId="1E57F419">
+                <wp:simplePos x="0" y="0"/>
+                <wp:positionH relativeFrom="column">
+                  <wp:posOffset>3413760</wp:posOffset>
+                </wp:positionH>
+                <wp:positionV relativeFrom="paragraph">
+                  <wp:posOffset>3526155</wp:posOffset>
+                </wp:positionV>
+                <wp:extent cx="2042160" cy="678180"/>
+                <wp:effectExtent l="0" t="38100" r="53340" b="26670"/>
+                <wp:wrapNone/>
+                <wp:docPr id="69" name="Straight Arrow Connector 69"/>
+                <wp:cNvGraphicFramePr/>
+                <a:graphic xmlns:a="http://schemas.openxmlformats.org/drawingml/2006/main">
+                  <a:graphicData uri="http://schemas.microsoft.com/office/word/2010/wordprocessingShape">
+                    <wps:wsp>
+                      <wps:cNvCnPr/>
+                      <wps:spPr>
+                        <a:xfrm flipV="1">
+                          <a:off x="0" y="0"/>
+                          <a:ext cx="2042160" cy="678180"/>
+                        </a:xfrm>
+                        <a:prstGeom prst="straightConnector1">
+                          <a:avLst/>
+                        </a:prstGeom>
+                        <a:ln>
+                          <a:tailEnd type="triangle"/>
+                        </a:ln>
+                      </wps:spPr>
+                      <wps:style>
+                        <a:lnRef idx="1">
+                          <a:schemeClr val="accent1"/>
+                        </a:lnRef>
+                        <a:fillRef idx="0">
+                          <a:schemeClr val="accent1"/>
+                        </a:fillRef>
+                        <a:effectRef idx="0">
+                          <a:schemeClr val="accent1"/>
+                        </a:effectRef>
+                        <a:fontRef idx="minor">
+                          <a:schemeClr val="tx1"/>
+                        </a:fontRef>
+                      </wps:style>
+                      <wps:bodyPr/>
+                    </wps:wsp>
+                  </a:graphicData>
+                </a:graphic>
+                <wp14:sizeRelH relativeFrom="margin">
+                  <wp14:pctWidth>0</wp14:pctWidth>
+                </wp14:sizeRelH>
+                <wp14:sizeRelV relativeFrom="margin">
+                  <wp14:pctHeight>0</wp14:pctHeight>
+                </wp14:sizeRelV>
+              </wp:anchor>
+            </w:drawing>
+          </mc:Choice>
+          <mc:Fallback>
+            <w:pict>
+              <v:shape w14:anchorId="4A985E68" id="Straight Arrow Connector 69" o:spid="_x0000_s1026" type="#_x0000_t32" style="position:absolute;margin-left:268.8pt;margin-top:277.65pt;width:160.8pt;height:53.4pt;flip:y;z-index:251755520;visibility:visible;mso-wrap-style:square;mso-width-percent:0;mso-height-percent:0;mso-wrap-distance-left:9pt;mso-wrap-distance-top:0;mso-wrap-distance-right:9pt;mso-wrap-distance-bottom:0;mso-position-horizontal:absolute;mso-position-horizontal-relative:text;mso-position-vertical:absolute;mso-position-vertical-relative:text;mso-width-percent:0;mso-height-percent:0;mso-width-relative:margin;mso-height-relative:margin" o:gfxdata="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" strokecolor="#4472c4 [3204]" strokeweight=".5pt">
+                <v:stroke endarrow="block" joinstyle="miter"/>
+              </v:shape>
+            </w:pict>
+          </mc:Fallback>
+        </mc:AlternateContent>
+      </w:r>
+      <w:r>
+        <w:rPr>
+          <w:noProof/>
+        </w:rPr>
+        <mc:AlternateContent>
+          <mc:Choice Requires="wps">
+            <w:drawing>
+              <wp:anchor distT="0" distB="0" distL="114300" distR="114300" simplePos="0" relativeHeight="251747328" behindDoc="0" locked="0" layoutInCell="1" allowOverlap="1" wp14:anchorId="6EAB8BB1" wp14:editId="55309D92">
+                <wp:simplePos x="0" y="0"/>
+                <wp:positionH relativeFrom="column">
+                  <wp:posOffset>2853690</wp:posOffset>
+                </wp:positionH>
+                <wp:positionV relativeFrom="paragraph">
+                  <wp:posOffset>3495675</wp:posOffset>
+                </wp:positionV>
+                <wp:extent cx="45719" cy="495300"/>
+                <wp:effectExtent l="38100" t="0" r="50165" b="57150"/>
+                <wp:wrapNone/>
+                <wp:docPr id="65" name="Straight Arrow Connector 65"/>
+                <wp:cNvGraphicFramePr/>
+                <a:graphic xmlns:a="http://schemas.openxmlformats.org/drawingml/2006/main">
+                  <a:graphicData uri="http://schemas.microsoft.com/office/word/2010/wordprocessingShape">
+                    <wps:wsp>
+                      <wps:cNvCnPr/>
+                      <wps:spPr>
+                        <a:xfrm flipH="1">
+                          <a:off x="0" y="0"/>
+                          <a:ext cx="45719" cy="495300"/>
+                        </a:xfrm>
+                        <a:prstGeom prst="straightConnector1">
+                          <a:avLst/>
+                        </a:prstGeom>
+                        <a:ln>
+                          <a:tailEnd type="triangle"/>
+                        </a:ln>
+                      </wps:spPr>
+                      <wps:style>
+                        <a:lnRef idx="1">
+                          <a:schemeClr val="accent1"/>
+                        </a:lnRef>
+                        <a:fillRef idx="0">
+                          <a:schemeClr val="accent1"/>
+                        </a:fillRef>
+                        <a:effectRef idx="0">
+                          <a:schemeClr val="accent1"/>
+                        </a:effectRef>
+                        <a:fontRef idx="minor">
+                          <a:schemeClr val="tx1"/>
+                        </a:fontRef>
+                      </wps:style>
+                      <wps:bodyPr/>
+                    </wps:wsp>
+                  </a:graphicData>
+                </a:graphic>
+                <wp14:sizeRelH relativeFrom="margin">
+                  <wp14:pctWidth>0</wp14:pctWidth>
+                </wp14:sizeRelH>
+                <wp14:sizeRelV relativeFrom="margin">
+                  <wp14:pctHeight>0</wp14:pctHeight>
+                </wp14:sizeRelV>
+              </wp:anchor>
+            </w:drawing>
+          </mc:Choice>
+          <mc:Fallback>
+            <w:pict>
+              <v:shape w14:anchorId="2CF918EB" id="Straight Arrow Connector 65" o:spid="_x0000_s1026" type="#_x0000_t32" style="position:absolute;margin-left:224.7pt;margin-top:275.25pt;width:3.6pt;height:39pt;flip:x;z-index:251747328;visibility:visible;mso-wrap-style:square;mso-width-percent:0;mso-height-percent:0;mso-wrap-distance-left:9pt;mso-wrap-distance-top:0;mso-wrap-distance-right:9pt;mso-wrap-distance-bottom:0;mso-position-horizontal:absolute;mso-position-horizontal-relative:text;mso-position-vertical:absolute;mso-position-vertical-relative:text;mso-width-percent:0;mso-height-percent:0;mso-width-relative:margin;mso-height-relative:margin" o:gfxdata="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" strokecolor="#4472c4 [3204]" strokeweight=".5pt">
+                <v:stroke endarrow="block" joinstyle="miter"/>
+              </v:shape>
+            </w:pict>
+          </mc:Fallback>
+        </mc:AlternateContent>
+      </w:r>
+      <w:r>
+        <w:rPr>
+          <w:noProof/>
+        </w:rPr>
+        <mc:AlternateContent>
+          <mc:Choice Requires="wps">
+            <w:drawing>
+              <wp:anchor distT="0" distB="0" distL="114300" distR="114300" simplePos="0" relativeHeight="251753472" behindDoc="0" locked="0" layoutInCell="1" allowOverlap="1" wp14:anchorId="6F948981" wp14:editId="64BDD7B1">
+                <wp:simplePos x="0" y="0"/>
+                <wp:positionH relativeFrom="column">
+                  <wp:posOffset>5173980</wp:posOffset>
+                </wp:positionH>
+                <wp:positionV relativeFrom="paragraph">
+                  <wp:posOffset>3129915</wp:posOffset>
+                </wp:positionV>
+                <wp:extent cx="914400" cy="335280"/>
+                <wp:effectExtent l="0" t="0" r="19050" b="26670"/>
+                <wp:wrapNone/>
+                <wp:docPr id="68" name="Rectangle 68"/>
+                <wp:cNvGraphicFramePr/>
+                <a:graphic xmlns:a="http://schemas.openxmlformats.org/drawingml/2006/main">
+                  <a:graphicData uri="http://schemas.microsoft.com/office/word/2010/wordprocessingShape">
+                    <wps:wsp>
+                      <wps:cNvSpPr/>
+                      <wps:spPr>
+                        <a:xfrm>
+                          <a:off x="0" y="0"/>
+                          <a:ext cx="914400" cy="335280"/>
+                        </a:xfrm>
+                        <a:prstGeom prst="rect">
+                          <a:avLst/>
+                        </a:prstGeom>
+                      </wps:spPr>
+                      <wps:style>
+                        <a:lnRef idx="2">
+                          <a:schemeClr val="accent1">
+                            <a:shade val="50000"/>
+                          </a:schemeClr>
+                        </a:lnRef>
+                        <a:fillRef idx="1">
+                          <a:schemeClr val="accent1"/>
+                        </a:fillRef>
+                        <a:effectRef idx="0">
+                          <a:schemeClr val="accent1"/>
+                        </a:effectRef>
+                        <a:fontRef idx="minor">
+                          <a:schemeClr val="lt1"/>
+                        </a:fontRef>
+                      </wps:style>
+                      <wps:txbx>
+                        <w:txbxContent>
+                          <w:p>
+                            <w:pPr>
+                              <w:jc w:val="center"/>
+                            </w:pPr>
+                            <w:r>
+                              <w:t>x++</w:t>
+                            </w:r>
+                          </w:p>
+                          <w:p>
+                            <w:pPr>
+                              <w:jc w:val="center"/>
+                            </w:pPr>
+                            <w:proofErr w:type="spellStart"/>
+                            <w:r>
+                              <w:t>hcf</w:t>
+                            </w:r>
+                            <w:proofErr w:type="spellEnd"/>
+                            <w:r>
+                              <w:t xml:space="preserve"> = x</w:t>
+                            </w:r>
+                          </w:p>
+                        </w:txbxContent>
+                      </wps:txbx>
+                      <wps:bodyPr rot="0" spcFirstLastPara="0" vertOverflow="overflow" horzOverflow="overflow" vert="horz" wrap="square" lIns="91440" tIns="45720" rIns="91440" bIns="45720" numCol="1" spcCol="0" rtlCol="0" fromWordArt="0" anchor="ctr" anchorCtr="0" forceAA="0" compatLnSpc="1">
+                        <a:prstTxWarp prst="textNoShape">
+                          <a:avLst/>
+                        </a:prstTxWarp>
+                        <a:noAutofit/>
+                      </wps:bodyPr>
+                    </wps:wsp>
+                  </a:graphicData>
+                </a:graphic>
+                <wp14:sizeRelH relativeFrom="margin">
+                  <wp14:pctWidth>0</wp14:pctWidth>
+                </wp14:sizeRelH>
+              </wp:anchor>
+            </w:drawing>
+          </mc:Choice>
+          <mc:Fallback>
+            <w:pict>
+              <v:rect w14:anchorId="6F948981" id="Rectangle 68" o:spid="_x0000_s1062" style="position:absolute;margin-left:407.4pt;margin-top:246.45pt;width:1in;height:26.4pt;z-index:251753472;visibility:visible;mso-wrap-style:square;mso-width-percent:0;mso-wrap-distance-left:9pt;mso-wrap-distance-top:0;mso-wrap-distance-right:9pt;mso-wrap-distance-bottom:0;mso-position-horizontal:absolute;mso-position-horizontal-relative:text;mso-position-vertical:absolute;mso-position-vertical-relative:text;mso-width-percent:0;mso-width-relative:margin;v-text-anchor:middle" o:gfxdata="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" fillcolor="#4472c4 [3204]" strokecolor="#1f3763 [1604]" strokeweight="1pt">
+                <v:textbox>
+                  <w:txbxContent>
+                    <w:p>
+                      <w:pPr>
+                        <w:jc w:val="center"/>
+                      </w:pPr>
+                      <w:r>
+                        <w:t>x++</w:t>
+                      </w:r>
+                    </w:p>
+                    <w:p>
+                      <w:pPr>
+                        <w:jc w:val="center"/>
+                      </w:pPr>
+                      <w:proofErr w:type="spellStart"/>
+                      <w:r>
+                        <w:t>hcf</w:t>
+                      </w:r>
+                      <w:proofErr w:type="spellEnd"/>
+                      <w:r>
+                        <w:t xml:space="preserve"> = x</w:t>
+                      </w:r>
+                    </w:p>
+                  </w:txbxContent>
+                </v:textbox>
+              </v:rect>
+            </w:pict>
+          </mc:Fallback>
+        </mc:AlternateContent>
+      </w:r>
+      <w:r>
+        <w:rPr>
+          <w:noProof/>
+        </w:rPr>
+        <mc:AlternateContent>
+          <mc:Choice Requires="wps">
+            <w:drawing>
+              <wp:anchor distT="0" distB="0" distL="114300" distR="114300" simplePos="0" relativeHeight="251751424" behindDoc="0" locked="0" layoutInCell="1" allowOverlap="1" wp14:anchorId="2004DE5C" wp14:editId="45904D27">
+                <wp:simplePos x="0" y="0"/>
+                <wp:positionH relativeFrom="column">
+                  <wp:posOffset>2430780</wp:posOffset>
+                </wp:positionH>
+                <wp:positionV relativeFrom="paragraph">
+                  <wp:posOffset>4006215</wp:posOffset>
+                </wp:positionV>
+                <wp:extent cx="914400" cy="335280"/>
+                <wp:effectExtent l="0" t="0" r="19050" b="26670"/>
+                <wp:wrapNone/>
+                <wp:docPr id="67" name="Rectangle 67"/>
+                <wp:cNvGraphicFramePr/>
+                <a:graphic xmlns:a="http://schemas.openxmlformats.org/drawingml/2006/main">
+                  <a:graphicData uri="http://schemas.microsoft.com/office/word/2010/wordprocessingShape">
+                    <wps:wsp>
+                      <wps:cNvSpPr/>
+                      <wps:spPr>
+                        <a:xfrm>
+                          <a:off x="0" y="0"/>
+                          <a:ext cx="914400" cy="335280"/>
+                        </a:xfrm>
+                        <a:prstGeom prst="rect">
+                          <a:avLst/>
+                        </a:prstGeom>
+                      </wps:spPr>
+                      <wps:style>
+                        <a:lnRef idx="2">
+                          <a:schemeClr val="accent1">
+                            <a:shade val="50000"/>
+                          </a:schemeClr>
+                        </a:lnRef>
+                        <a:fillRef idx="1">
+                          <a:schemeClr val="accent1"/>
+                        </a:fillRef>
+                        <a:effectRef idx="0">
+                          <a:schemeClr val="accent1"/>
+                        </a:effectRef>
+                        <a:fontRef idx="minor">
+                          <a:schemeClr val="lt1"/>
+                        </a:fontRef>
+                      </wps:style>
+                      <wps:txbx>
+                        <w:txbxContent>
+                          <w:p>
+                            <w:pPr>
+                              <w:jc w:val="center"/>
+                            </w:pPr>
+                            <w:proofErr w:type="spellStart"/>
+                            <w:r>
+                              <w:t>hcf</w:t>
+                            </w:r>
+                            <w:proofErr w:type="spellEnd"/>
+                            <w:r>
+                              <w:t xml:space="preserve"> = x</w:t>
+                            </w:r>
+                          </w:p>
+                        </w:txbxContent>
+                      </wps:txbx>
+                      <wps:bodyPr rot="0" spcFirstLastPara="0" vertOverflow="overflow" horzOverflow="overflow" vert="horz" wrap="square" lIns="91440" tIns="45720" rIns="91440" bIns="45720" numCol="1" spcCol="0" rtlCol="0" fromWordArt="0" anchor="ctr" anchorCtr="0" forceAA="0" compatLnSpc="1">
+                        <a:prstTxWarp prst="textNoShape">
+                          <a:avLst/>
+                        </a:prstTxWarp>
+                        <a:noAutofit/>
+                      </wps:bodyPr>
+                    </wps:wsp>
+                  </a:graphicData>
+                </a:graphic>
+                <wp14:sizeRelH relativeFrom="margin">
+                  <wp14:pctWidth>0</wp14:pctWidth>
+                </wp14:sizeRelH>
+              </wp:anchor>
+            </w:drawing>
+          </mc:Choice>
+          <mc:Fallback>
+            <w:pict>
+              <v:rect w14:anchorId="2004DE5C" id="Rectangle 67" o:spid="_x0000_s1063" style="position:absolute;margin-left:191.4pt;margin-top:315.45pt;width:1in;height:26.4pt;z-index:251751424;visibility:visible;mso-wrap-style:square;mso-width-percent:0;mso-wrap-distance-left:9pt;mso-wrap-distance-top:0;mso-wrap-distance-right:9pt;mso-wrap-distance-bottom:0;mso-position-horizontal:absolute;mso-position-horizontal-relative:text;mso-position-vertical:absolute;mso-position-vertical-relative:text;mso-width-percent:0;mso-width-relative:margin;v-text-anchor:middle" o:gfxdata="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" fillcolor="#4472c4 [3204]" strokecolor="#1f3763 [1604]" strokeweight="1pt">
+                <v:textbox>
+                  <w:txbxContent>
+                    <w:p>
+                      <w:pPr>
+                        <w:jc w:val="center"/>
+                      </w:pPr>
+                      <w:proofErr w:type="spellStart"/>
+                      <w:r>
+                        <w:t>hcf</w:t>
+                      </w:r>
+                      <w:proofErr w:type="spellEnd"/>
+                      <w:r>
+                        <w:t xml:space="preserve"> = x</w:t>
+                      </w:r>
+                    </w:p>
+                  </w:txbxContent>
+                </v:textbox>
+              </v:rect>
+            </w:pict>
+          </mc:Fallback>
+        </mc:AlternateContent>
+      </w:r>
+      <w:r>
+        <w:rPr>
+          <w:noProof/>
+        </w:rPr>
+        <mc:AlternateContent>
+          <mc:Choice Requires="wps">
+            <w:drawing>
+              <wp:anchor distT="0" distB="0" distL="114300" distR="114300" simplePos="0" relativeHeight="251749376" behindDoc="0" locked="0" layoutInCell="1" allowOverlap="1" wp14:anchorId="7547FE1F" wp14:editId="7A8DEBA8">
+                <wp:simplePos x="0" y="0"/>
+                <wp:positionH relativeFrom="column">
+                  <wp:posOffset>2964180</wp:posOffset>
+                </wp:positionH>
+                <wp:positionV relativeFrom="paragraph">
+                  <wp:posOffset>3594735</wp:posOffset>
+                </wp:positionV>
+                <wp:extent cx="434340" cy="266700"/>
+                <wp:effectExtent l="0" t="0" r="22860" b="19050"/>
+                <wp:wrapNone/>
+                <wp:docPr id="66" name="Text Box 66"/>
+                <wp:cNvGraphicFramePr/>
+                <a:graphic xmlns:a="http://schemas.openxmlformats.org/drawingml/2006/main">
+                  <a:graphicData uri="http://schemas.microsoft.com/office/word/2010/wordprocessingShape">
+                    <wps:wsp>
+                      <wps:cNvSpPr txBox="1"/>
+                      <wps:spPr>
+                        <a:xfrm>
+                          <a:off x="0" y="0"/>
+                          <a:ext cx="434340" cy="266700"/>
+                        </a:xfrm>
+                        <a:prstGeom prst="rect">
+                          <a:avLst/>
+                        </a:prstGeom>
+                        <a:solidFill>
+                          <a:schemeClr val="accent6">
+                            <a:lumMod val="50000"/>
+                          </a:schemeClr>
+                        </a:solidFill>
+                        <a:ln w="6350">
+                          <a:solidFill>
+                            <a:prstClr val="black"/>
+                          </a:solidFill>
+                        </a:ln>
+                      </wps:spPr>
+                      <wps:txbx>
+                        <w:txbxContent>
+                          <w:p>
+                            <w:pPr>
+                              <w:rPr>
+                                <w:color w:val="FFFFFF" w:themeColor="background1"/>
+                              </w:rPr>
+                            </w:pPr>
+                            <w:r>
+                              <w:rPr>
+                                <w:color w:val="FFFFFF" w:themeColor="background1"/>
+                              </w:rPr>
+                              <w:t>true</w:t>
+                            </w:r>
+                          </w:p>
+                        </w:txbxContent>
+                      </wps:txbx>
+                      <wps:bodyPr rot="0" spcFirstLastPara="0" vertOverflow="overflow" horzOverflow="overflow" vert="horz" wrap="square" lIns="91440" tIns="45720" rIns="91440" bIns="45720" numCol="1" spcCol="0" rtlCol="0" fromWordArt="0" anchor="t" anchorCtr="0" forceAA="0" compatLnSpc="1">
+                        <a:prstTxWarp prst="textNoShape">
+                          <a:avLst/>
+                        </a:prstTxWarp>
+                        <a:noAutofit/>
+                      </wps:bodyPr>
+                    </wps:wsp>
+                  </a:graphicData>
+                </a:graphic>
+                <wp14:sizeRelH relativeFrom="margin">
+                  <wp14:pctWidth>0</wp14:pctWidth>
+                </wp14:sizeRelH>
+                <wp14:sizeRelV relativeFrom="margin">
+                  <wp14:pctHeight>0</wp14:pctHeight>
+                </wp14:sizeRelV>
+              </wp:anchor>
+            </w:drawing>
+          </mc:Choice>
+          <mc:Fallback>
+            <w:pict>
+              <v:shape w14:anchorId="7547FE1F" id="Text Box 66" o:spid="_x0000_s1064" type="#_x0000_t202" style="position:absolute;margin-left:233.4pt;margin-top:283.05pt;width:34.2pt;height:21pt;z-index:251749376;visibility:visible;mso-wrap-style:square;mso-width-percent:0;mso-height-percent:0;mso-wrap-distance-left:9pt;mso-wrap-distance-top:0;mso-wrap-distance-right:9pt;mso-wrap-distance-bottom:0;mso-position-horizontal:absolute;mso-position-horizontal-relative:text;mso-position-vertical:absolute;mso-position-vertical-relative:text;mso-width-percent:0;mso-height-percent:0;mso-width-relative:margin;mso-height-relative:margin;v-text-anchor:top" o:gfxdata="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" fillcolor="#375623 [1609]" strokeweight=".5pt">
+                <v:textbox>
+                  <w:txbxContent>
+                    <w:p>
+                      <w:pPr>
+                        <w:rPr>
+                          <w:color w:val="FFFFFF" w:themeColor="background1"/>
+                        </w:rPr>
+                      </w:pPr>
+                      <w:r>
+                        <w:rPr>
+                          <w:color w:val="FFFFFF" w:themeColor="background1"/>
+                        </w:rPr>
+                        <w:t>true</w:t>
+                      </w:r>
+                    </w:p>
+                  </w:txbxContent>
+                </v:textbox>
+              </v:shape>
+            </w:pict>
+          </mc:Fallback>
+        </mc:AlternateContent>
+      </w:r>
+      <w:r>
+        <w:rPr>
+          <w:noProof/>
+        </w:rPr>
+        <mc:AlternateContent>
+          <mc:Choice Requires="wps">
+            <w:drawing>
+              <wp:anchor distT="0" distB="0" distL="114300" distR="114300" simplePos="0" relativeHeight="251745280" behindDoc="0" locked="0" layoutInCell="1" allowOverlap="1" wp14:anchorId="2CDD6688" wp14:editId="3DB1492B">
+                <wp:simplePos x="0" y="0"/>
+                <wp:positionH relativeFrom="column">
+                  <wp:posOffset>1592580</wp:posOffset>
+                </wp:positionH>
+                <wp:positionV relativeFrom="paragraph">
+                  <wp:posOffset>3011805</wp:posOffset>
+                </wp:positionV>
+                <wp:extent cx="2667000" cy="548640"/>
+                <wp:effectExtent l="38100" t="19050" r="19050" b="41910"/>
+                <wp:wrapNone/>
+                <wp:docPr id="64" name="Flowchart: Decision 64"/>
+                <wp:cNvGraphicFramePr/>
+                <a:graphic xmlns:a="http://schemas.openxmlformats.org/drawingml/2006/main">
+                  <a:graphicData uri="http://schemas.microsoft.com/office/word/2010/wordprocessingShape">
+                    <wps:wsp>
+                      <wps:cNvSpPr/>
+                      <wps:spPr>
+                        <a:xfrm>
+                          <a:off x="0" y="0"/>
+                          <a:ext cx="2667000" cy="548640"/>
+                        </a:xfrm>
+                        <a:prstGeom prst="flowChartDecision">
+                          <a:avLst/>
+                        </a:prstGeom>
+                      </wps:spPr>
+                      <wps:style>
+                        <a:lnRef idx="2">
+                          <a:schemeClr val="accent1">
+                            <a:shade val="50000"/>
+                          </a:schemeClr>
+                        </a:lnRef>
+                        <a:fillRef idx="1">
+                          <a:schemeClr val="accent1"/>
+                        </a:fillRef>
+                        <a:effectRef idx="0">
+                          <a:schemeClr val="accent1"/>
+                        </a:effectRef>
+                        <a:fontRef idx="minor">
+                          <a:schemeClr val="lt1"/>
+                        </a:fontRef>
+                      </wps:style>
+                      <wps:txbx>
+                        <w:txbxContent>
+                          <w:p>
+                            <w:pPr>
+                              <w:jc w:val="center"/>
+                            </w:pPr>
+                            <w:proofErr w:type="spellStart"/>
+                            <w:r>
+                              <w:t>a%x</w:t>
+                            </w:r>
+                            <w:proofErr w:type="spellEnd"/>
+                            <w:r>
+                              <w:t xml:space="preserve">=0 and </w:t>
+                            </w:r>
+                            <w:proofErr w:type="spellStart"/>
+                            <w:r>
+                              <w:t>b%x</w:t>
+                            </w:r>
+                            <w:proofErr w:type="spellEnd"/>
+                            <w:r>
+                              <w:t>=0</w:t>
+                            </w:r>
+                          </w:p>
+                        </w:txbxContent>
+                      </wps:txbx>
+                      <wps:bodyPr rot="0" spcFirstLastPara="0" vertOverflow="overflow" horzOverflow="overflow" vert="horz" wrap="square" lIns="91440" tIns="45720" rIns="91440" bIns="45720" numCol="1" spcCol="0" rtlCol="0" fromWordArt="0" anchor="ctr" anchorCtr="0" forceAA="0" compatLnSpc="1">
+                        <a:prstTxWarp prst="textNoShape">
+                          <a:avLst/>
+                        </a:prstTxWarp>
+                        <a:noAutofit/>
+                      </wps:bodyPr>
+                    </wps:wsp>
+                  </a:graphicData>
+                </a:graphic>
+                <wp14:sizeRelH relativeFrom="margin">
+                  <wp14:pctWidth>0</wp14:pctWidth>
+                </wp14:sizeRelH>
+              </wp:anchor>
+            </w:drawing>
+          </mc:Choice>
+          <mc:Fallback>
+            <w:pict>
+              <v:shapetype w14:anchorId="2CDD6688" id="_x0000_t110" coordsize="21600,21600" o:spt="110" path="m10800,l,10800,10800,21600,21600,10800xe">
+                <v:stroke joinstyle="miter"/>
+                <v:path gradientshapeok="t" o:connecttype="rect" textboxrect="5400,5400,16200,16200"/>
+              </v:shapetype>
+              <v:shape id="Flowchart: Decision 64" o:spid="_x0000_s1065" type="#_x0000_t110" style="position:absolute;margin-left:125.4pt;margin-top:237.15pt;width:210pt;height:43.2pt;z-index:251745280;visibility:visible;mso-wrap-style:square;mso-width-percent:0;mso-wrap-distance-left:9pt;mso-wrap-distance-top:0;mso-wrap-distance-right:9pt;mso-wrap-distance-bottom:0;mso-position-horizontal:absolute;mso-position-horizontal-relative:text;mso-position-vertical:absolute;mso-position-vertical-relative:text;mso-width-percent:0;mso-width-relative:margin;v-text-anchor:middle" o:gfxdata="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" fillcolor="#4472c4 [3204]" strokecolor="#1f3763 [1604]" strokeweight="1pt">
+                <v:textbox>
+                  <w:txbxContent>
+                    <w:p>
+                      <w:pPr>
+                        <w:jc w:val="center"/>
+                      </w:pPr>
+                      <w:proofErr w:type="spellStart"/>
+                      <w:r>
+                        <w:t>a%x</w:t>
+                      </w:r>
+                      <w:proofErr w:type="spellEnd"/>
+                      <w:r>
+                        <w:t xml:space="preserve">=0 and </w:t>
+                      </w:r>
+                      <w:proofErr w:type="spellStart"/>
+                      <w:r>
+                        <w:t>b%x</w:t>
+                      </w:r>
+                      <w:proofErr w:type="spellEnd"/>
+                      <w:r>
+                        <w:t>=0</w:t>
+                      </w:r>
+                    </w:p>
+                  </w:txbxContent>
+                </v:textbox>
+              </v:shape>
+            </w:pict>
+          </mc:Fallback>
+        </mc:AlternateContent>
+      </w:r>
+      <w:r>
+        <w:rPr>
+          <w:noProof/>
+        </w:rPr>
+        <mc:AlternateContent>
+          <mc:Choice Requires="wps">
+            <w:drawing>
+              <wp:anchor distT="0" distB="0" distL="114300" distR="114300" simplePos="0" relativeHeight="251744256" behindDoc="0" locked="0" layoutInCell="1" allowOverlap="1" wp14:anchorId="12CD1816" wp14:editId="1A3CC23E">
+                <wp:simplePos x="0" y="0"/>
+                <wp:positionH relativeFrom="column">
+                  <wp:posOffset>2987040</wp:posOffset>
+                </wp:positionH>
+                <wp:positionV relativeFrom="paragraph">
+                  <wp:posOffset>2482215</wp:posOffset>
+                </wp:positionV>
+                <wp:extent cx="434340" cy="266700"/>
+                <wp:effectExtent l="0" t="0" r="22860" b="19050"/>
+                <wp:wrapNone/>
+                <wp:docPr id="63" name="Text Box 63"/>
+                <wp:cNvGraphicFramePr/>
+                <a:graphic xmlns:a="http://schemas.openxmlformats.org/drawingml/2006/main">
+                  <a:graphicData uri="http://schemas.microsoft.com/office/word/2010/wordprocessingShape">
+                    <wps:wsp>
+                      <wps:cNvSpPr txBox="1"/>
+                      <wps:spPr>
+                        <a:xfrm>
+                          <a:off x="0" y="0"/>
+                          <a:ext cx="434340" cy="266700"/>
+                        </a:xfrm>
+                        <a:prstGeom prst="rect">
+                          <a:avLst/>
+                        </a:prstGeom>
+                        <a:solidFill>
+                          <a:schemeClr val="accent6">
+                            <a:lumMod val="50000"/>
+                          </a:schemeClr>
+                        </a:solidFill>
+                        <a:ln w="6350">
+                          <a:solidFill>
+                            <a:prstClr val="black"/>
+                          </a:solidFill>
+                        </a:ln>
+                      </wps:spPr>
+                      <wps:txbx>
+                        <w:txbxContent>
+                          <w:p>
+                            <w:pPr>
+                              <w:rPr>
+                                <w:color w:val="FFFFFF" w:themeColor="background1"/>
+                              </w:rPr>
+                            </w:pPr>
+                            <w:r>
+                              <w:rPr>
+                                <w:color w:val="FFFFFF" w:themeColor="background1"/>
+                              </w:rPr>
+                              <w:t>true</w:t>
+                            </w:r>
+                          </w:p>
+                        </w:txbxContent>
+                      </wps:txbx>
+                      <wps:bodyPr rot="0" spcFirstLastPara="0" vertOverflow="overflow" horzOverflow="overflow" vert="horz" wrap="square" lIns="91440" tIns="45720" rIns="91440" bIns="45720" numCol="1" spcCol="0" rtlCol="0" fromWordArt="0" anchor="t" anchorCtr="0" forceAA="0" compatLnSpc="1">
+                        <a:prstTxWarp prst="textNoShape">
+                          <a:avLst/>
+                        </a:prstTxWarp>
+                        <a:noAutofit/>
+                      </wps:bodyPr>
+                    </wps:wsp>
+                  </a:graphicData>
+                </a:graphic>
+                <wp14:sizeRelH relativeFrom="margin">
+                  <wp14:pctWidth>0</wp14:pctWidth>
+                </wp14:sizeRelH>
+                <wp14:sizeRelV relativeFrom="margin">
+                  <wp14:pctHeight>0</wp14:pctHeight>
+                </wp14:sizeRelV>
+              </wp:anchor>
+            </w:drawing>
+          </mc:Choice>
+          <mc:Fallback>
+            <w:pict>
+              <v:shape w14:anchorId="12CD1816" id="Text Box 63" o:spid="_x0000_s1066" type="#_x0000_t202" style="position:absolute;margin-left:235.2pt;margin-top:195.45pt;width:34.2pt;height:21pt;z-index:251744256;visibility:visible;mso-wrap-style:square;mso-width-percent:0;mso-height-percent:0;mso-wrap-distance-left:9pt;mso-wrap-distance-top:0;mso-wrap-distance-right:9pt;mso-wrap-distance-bottom:0;mso-position-horizontal:absolute;mso-position-horizontal-relative:text;mso-position-vertical:absolute;mso-position-vertical-relative:text;mso-width-percent:0;mso-height-percent:0;mso-width-relative:margin;mso-height-relative:margin;v-text-anchor:top" o:gfxdata="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" fillcolor="#375623 [1609]" strokeweight=".5pt">
+                <v:textbox>
+                  <w:txbxContent>
+                    <w:p>
+                      <w:pPr>
+                        <w:rPr>
+                          <w:color w:val="FFFFFF" w:themeColor="background1"/>
+                        </w:rPr>
+                      </w:pPr>
+                      <w:r>
+                        <w:rPr>
+                          <w:color w:val="FFFFFF" w:themeColor="background1"/>
+                        </w:rPr>
+                        <w:t>true</w:t>
+                      </w:r>
+                    </w:p>
+                  </w:txbxContent>
+                </v:textbox>
+              </v:shape>
+            </w:pict>
+          </mc:Fallback>
+        </mc:AlternateContent>
+      </w:r>
+      <w:r>
+        <w:rPr>
+          <w:noProof/>
+        </w:rPr>
+        <mc:AlternateContent>
+          <mc:Choice Requires="wps">
+            <w:drawing>
+              <wp:anchor distT="0" distB="0" distL="114300" distR="114300" simplePos="0" relativeHeight="251743232" behindDoc="0" locked="0" layoutInCell="1" allowOverlap="1" wp14:anchorId="3B59AE0D" wp14:editId="0A770E05">
+                <wp:simplePos x="0" y="0"/>
+                <wp:positionH relativeFrom="column">
+                  <wp:posOffset>2865120</wp:posOffset>
+                </wp:positionH>
+                <wp:positionV relativeFrom="paragraph">
+                  <wp:posOffset>2459355</wp:posOffset>
+                </wp:positionV>
+                <wp:extent cx="45719" cy="518160"/>
+                <wp:effectExtent l="38100" t="0" r="69215" b="53340"/>
+                <wp:wrapNone/>
+                <wp:docPr id="62" name="Straight Arrow Connector 62"/>
+                <wp:cNvGraphicFramePr/>
+                <a:graphic xmlns:a="http://schemas.openxmlformats.org/drawingml/2006/main">
+                  <a:graphicData uri="http://schemas.microsoft.com/office/word/2010/wordprocessingShape">
+                    <wps:wsp>
+                      <wps:cNvCnPr/>
+                      <wps:spPr>
+                        <a:xfrm>
+                          <a:off x="0" y="0"/>
+                          <a:ext cx="45719" cy="518160"/>
+                        </a:xfrm>
+                        <a:prstGeom prst="straightConnector1">
+                          <a:avLst/>
+                        </a:prstGeom>
+                        <a:ln>
+                          <a:tailEnd type="triangle"/>
+                        </a:ln>
+                      </wps:spPr>
+                      <wps:style>
+                        <a:lnRef idx="1">
+                          <a:schemeClr val="accent1"/>
+                        </a:lnRef>
+                        <a:fillRef idx="0">
+                          <a:schemeClr val="accent1"/>
+                        </a:fillRef>
+                        <a:effectRef idx="0">
+                          <a:schemeClr val="accent1"/>
+                        </a:effectRef>
+                        <a:fontRef idx="minor">
+                          <a:schemeClr val="tx1"/>
+                        </a:fontRef>
+                      </wps:style>
+                      <wps:bodyPr/>
+                    </wps:wsp>
+                  </a:graphicData>
+                </a:graphic>
+                <wp14:sizeRelH relativeFrom="margin">
+                  <wp14:pctWidth>0</wp14:pctWidth>
+                </wp14:sizeRelH>
+                <wp14:sizeRelV relativeFrom="margin">
+                  <wp14:pctHeight>0</wp14:pctHeight>
+                </wp14:sizeRelV>
+              </wp:anchor>
+            </w:drawing>
+          </mc:Choice>
+          <mc:Fallback>
+            <w:pict>
+              <v:shape w14:anchorId="619DCC38" id="Straight Arrow Connector 62" o:spid="_x0000_s1026" type="#_x0000_t32" style="position:absolute;margin-left:225.6pt;margin-top:193.65pt;width:3.6pt;height:40.8pt;z-index:251743232;visibility:visible;mso-wrap-style:square;mso-width-percent:0;mso-height-percent:0;mso-wrap-distance-left:9pt;mso-wrap-distance-top:0;mso-wrap-distance-right:9pt;mso-wrap-distance-bottom:0;mso-position-horizontal:absolute;mso-position-horizontal-relative:text;mso-position-vertical:absolute;mso-position-vertical-relative:text;mso-width-percent:0;mso-height-percent:0;mso-width-relative:margin;mso-height-relative:margin" o:gfxdata="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" strokecolor="#4472c4 [3204]" strokeweight=".5pt">
+                <v:stroke endarrow="block" joinstyle="miter"/>
+              </v:shape>
+            </w:pict>
+          </mc:Fallback>
+        </mc:AlternateContent>
+      </w:r>
+      <w:r>
+        <w:rPr>
+          <w:noProof/>
+        </w:rPr>
+        <mc:AlternateContent>
+          <mc:Choice Requires="wps">
+            <w:drawing>
+              <wp:anchor distT="0" distB="0" distL="114300" distR="114300" simplePos="0" relativeHeight="251742208" behindDoc="0" locked="0" layoutInCell="1" allowOverlap="1" wp14:anchorId="6F6D1614" wp14:editId="745B4172">
+                <wp:simplePos x="0" y="0"/>
+                <wp:positionH relativeFrom="column">
+                  <wp:posOffset>2194560</wp:posOffset>
+                </wp:positionH>
+                <wp:positionV relativeFrom="paragraph">
+                  <wp:posOffset>1929765</wp:posOffset>
+                </wp:positionV>
+                <wp:extent cx="1356360" cy="499110"/>
+                <wp:effectExtent l="19050" t="19050" r="34290" b="34290"/>
+                <wp:wrapNone/>
+                <wp:docPr id="61" name="Flowchart: Decision 61"/>
+                <wp:cNvGraphicFramePr/>
+                <a:graphic xmlns:a="http://schemas.openxmlformats.org/drawingml/2006/main">
+                  <a:graphicData uri="http://schemas.microsoft.com/office/word/2010/wordprocessingShape">
+                    <wps:wsp>
+                      <wps:cNvSpPr/>
+                      <wps:spPr>
+                        <a:xfrm>
+                          <a:off x="0" y="0"/>
+                          <a:ext cx="1356360" cy="499110"/>
+                        </a:xfrm>
+                        <a:prstGeom prst="flowChartDecision">
+                          <a:avLst/>
+                        </a:prstGeom>
+                      </wps:spPr>
+                      <wps:style>
+                        <a:lnRef idx="2">
+                          <a:schemeClr val="accent1">
+                            <a:shade val="50000"/>
+                          </a:schemeClr>
+                        </a:lnRef>
+                        <a:fillRef idx="1">
+                          <a:schemeClr val="accent1"/>
+                        </a:fillRef>
+                        <a:effectRef idx="0">
+                          <a:schemeClr val="accent1"/>
+                        </a:effectRef>
+                        <a:fontRef idx="minor">
+                          <a:schemeClr val="lt1"/>
+                        </a:fontRef>
+                      </wps:style>
+                      <wps:txbx>
+                        <w:txbxContent>
+                          <w:p>
+                            <w:pPr>
+                              <w:jc w:val="center"/>
+                            </w:pPr>
+                            <w:r>
+                              <w:t>X&lt;=min</w:t>
+                            </w:r>
+                          </w:p>
+                        </w:txbxContent>
+                      </wps:txbx>
+                      <wps:bodyPr rot="0" spcFirstLastPara="0" vertOverflow="overflow" horzOverflow="overflow" vert="horz" wrap="square" lIns="91440" tIns="45720" rIns="91440" bIns="45720" numCol="1" spcCol="0" rtlCol="0" fromWordArt="0" anchor="ctr" anchorCtr="0" forceAA="0" compatLnSpc="1">
+                        <a:prstTxWarp prst="textNoShape">
+                          <a:avLst/>
+                        </a:prstTxWarp>
+                        <a:noAutofit/>
+                      </wps:bodyPr>
+                    </wps:wsp>
+                  </a:graphicData>
+                </a:graphic>
+                <wp14:sizeRelH relativeFrom="margin">
+                  <wp14:pctWidth>0</wp14:pctWidth>
+                </wp14:sizeRelH>
+                <wp14:sizeRelV relativeFrom="margin">
+                  <wp14:pctHeight>0</wp14:pctHeight>
+                </wp14:sizeRelV>
+              </wp:anchor>
+            </w:drawing>
+          </mc:Choice>
+          <mc:Fallback>
+            <w:pict>
+              <v:shape w14:anchorId="6F6D1614" id="Flowchart: Decision 61" o:spid="_x0000_s1067" type="#_x0000_t110" style="position:absolute;margin-left:172.8pt;margin-top:151.95pt;width:106.8pt;height:39.3pt;z-index:251742208;visibility:visible;mso-wrap-style:square;mso-width-percent:0;mso-height-percent:0;mso-wrap-distance-left:9pt;mso-wrap-distance-top:0;mso-wrap-distance-right:9pt;mso-wrap-distance-bottom:0;mso-position-horizontal:absolute;mso-position-horizontal-relative:text;mso-position-vertical:absolute;mso-position-vertical-relative:text;mso-width-percent:0;mso-height-percent:0;mso-width-relative:margin;mso-height-relative:margin;v-text-anchor:middle" o:gfxdata="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" fillcolor="#4472c4 [3204]" strokecolor="#1f3763 [1604]" strokeweight="1pt">
+                <v:textbox>
+                  <w:txbxContent>
+                    <w:p>
+                      <w:pPr>
+                        <w:jc w:val="center"/>
+                      </w:pPr>
+                      <w:r>
+                        <w:t>X&lt;=min</w:t>
+                      </w:r>
+                    </w:p>
+                  </w:txbxContent>
+                </v:textbox>
+              </v:shape>
+            </w:pict>
+          </mc:Fallback>
+        </mc:AlternateContent>
+      </w:r>
+      <w:r>
+        <w:rPr>
+          <w:noProof/>
+        </w:rPr>
+        <mc:AlternateContent>
+          <mc:Choice Requires="wps">
+            <w:drawing>
+              <wp:anchor distT="0" distB="0" distL="114300" distR="114300" simplePos="0" relativeHeight="251741184" behindDoc="0" locked="0" layoutInCell="1" allowOverlap="1" wp14:anchorId="11AE7F78" wp14:editId="3EF4BE9E">
+                <wp:simplePos x="0" y="0"/>
+                <wp:positionH relativeFrom="column">
+                  <wp:posOffset>2853055</wp:posOffset>
+                </wp:positionH>
+                <wp:positionV relativeFrom="paragraph">
+                  <wp:posOffset>1453515</wp:posOffset>
+                </wp:positionV>
+                <wp:extent cx="45719" cy="426720"/>
+                <wp:effectExtent l="38100" t="0" r="50165" b="49530"/>
+                <wp:wrapNone/>
+                <wp:docPr id="53" name="Straight Arrow Connector 53"/>
+                <wp:cNvGraphicFramePr/>
+                <a:graphic xmlns:a="http://schemas.openxmlformats.org/drawingml/2006/main">
+                  <a:graphicData uri="http://schemas.microsoft.com/office/word/2010/wordprocessingShape">
+                    <wps:wsp>
+                      <wps:cNvCnPr/>
+                      <wps:spPr>
+                        <a:xfrm flipH="1">
+                          <a:off x="0" y="0"/>
+                          <a:ext cx="45719" cy="426720"/>
+                        </a:xfrm>
+                        <a:prstGeom prst="straightConnector1">
+                          <a:avLst/>
+                        </a:prstGeom>
+                        <a:ln>
+                          <a:tailEnd type="triangle"/>
+                        </a:ln>
+                      </wps:spPr>
+                      <wps:style>
+                        <a:lnRef idx="1">
+                          <a:schemeClr val="accent1"/>
+                        </a:lnRef>
+                        <a:fillRef idx="0">
+                          <a:schemeClr val="accent1"/>
+                        </a:fillRef>
+                        <a:effectRef idx="0">
+                          <a:schemeClr val="accent1"/>
+                        </a:effectRef>
+                        <a:fontRef idx="minor">
+                          <a:schemeClr val="tx1"/>
+                        </a:fontRef>
+                      </wps:style>
+                      <wps:bodyPr/>
+                    </wps:wsp>
+                  </a:graphicData>
+                </a:graphic>
+                <wp14:sizeRelH relativeFrom="margin">
+                  <wp14:pctWidth>0</wp14:pctWidth>
+                </wp14:sizeRelH>
+                <wp14:sizeRelV relativeFrom="margin">
+                  <wp14:pctHeight>0</wp14:pctHeight>
+                </wp14:sizeRelV>
+              </wp:anchor>
+            </w:drawing>
+          </mc:Choice>
+          <mc:Fallback>
+            <w:pict>
+              <v:shape w14:anchorId="2CCC7CFA" id="Straight Arrow Connector 53" o:spid="_x0000_s1026" type="#_x0000_t32" style="position:absolute;margin-left:224.65pt;margin-top:114.45pt;width:3.6pt;height:33.6pt;flip:x;z-index:251741184;visibility:visible;mso-wrap-style:square;mso-width-percent:0;mso-height-percent:0;mso-wrap-distance-left:9pt;mso-wrap-distance-top:0;mso-wrap-distance-right:9pt;mso-wrap-distance-bottom:0;mso-position-horizontal:absolute;mso-position-horizontal-relative:text;mso-position-vertical:absolute;mso-position-vertical-relative:text;mso-width-percent:0;mso-height-percent:0;mso-width-relative:margin;mso-height-relative:margin" o:gfxdata="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" strokecolor="#4472c4 [3204]" strokeweight=".5pt">
+                <v:stroke endarrow="block" joinstyle="miter"/>
+              </v:shape>
+            </w:pict>
+          </mc:Fallback>
+        </mc:AlternateContent>
+      </w:r>
+      <w:r>
+        <w:rPr>
+          <w:noProof/>
+        </w:rPr>
+        <mc:AlternateContent>
+          <mc:Choice Requires="wps">
+            <w:drawing>
+              <wp:anchor distT="0" distB="0" distL="114300" distR="114300" simplePos="0" relativeHeight="251739136" behindDoc="0" locked="0" layoutInCell="1" allowOverlap="1" wp14:anchorId="1CC3AC65" wp14:editId="60D619DD">
+                <wp:simplePos x="0" y="0"/>
+                <wp:positionH relativeFrom="column">
+                  <wp:posOffset>2110740</wp:posOffset>
+                </wp:positionH>
+                <wp:positionV relativeFrom="paragraph">
+                  <wp:posOffset>1133475</wp:posOffset>
+                </wp:positionV>
+                <wp:extent cx="1539240" cy="335280"/>
+                <wp:effectExtent l="0" t="0" r="22860" b="26670"/>
+                <wp:wrapNone/>
+                <wp:docPr id="36" name="Rectangle 36"/>
+                <wp:cNvGraphicFramePr/>
+                <a:graphic xmlns:a="http://schemas.openxmlformats.org/drawingml/2006/main">
+                  <a:graphicData uri="http://schemas.microsoft.com/office/word/2010/wordprocessingShape">
+                    <wps:wsp>
+                      <wps:cNvSpPr/>
+                      <wps:spPr>
+                        <a:xfrm>
+                          <a:off x="0" y="0"/>
+                          <a:ext cx="1539240" cy="335280"/>
+                        </a:xfrm>
+                        <a:prstGeom prst="rect">
+                          <a:avLst/>
+                        </a:prstGeom>
+                      </wps:spPr>
+                      <wps:style>
+                        <a:lnRef idx="2">
+                          <a:schemeClr val="accent1">
+                            <a:shade val="50000"/>
+                          </a:schemeClr>
+                        </a:lnRef>
+                        <a:fillRef idx="1">
+                          <a:schemeClr val="accent1"/>
+                        </a:fillRef>
+                        <a:effectRef idx="0">
+                          <a:schemeClr val="accent1"/>
+                        </a:effectRef>
+                        <a:fontRef idx="minor">
+                          <a:schemeClr val="lt1"/>
+                        </a:fontRef>
+                      </wps:style>
+                      <wps:txbx>
+                        <w:txbxContent>
+                          <w:p>
+                            <w:pPr>
+                              <w:jc w:val="center"/>
+                            </w:pPr>
+                            <w:r>
+                              <w:t>min=(</w:t>
+                            </w:r>
+                            <w:proofErr w:type="spellStart"/>
+                            <w:proofErr w:type="gramStart"/>
+                            <w:r>
+                              <w:t>a,b</w:t>
+                            </w:r>
+                            <w:proofErr w:type="spellEnd"/>
+                            <w:proofErr w:type="gramEnd"/>
+                            <w:r>
+                              <w:t xml:space="preserve">) , </w:t>
+                            </w:r>
+                            <w:proofErr w:type="spellStart"/>
+                            <w:r>
+                              <w:t>hcf</w:t>
+                            </w:r>
+                            <w:proofErr w:type="spellEnd"/>
+                            <w:r>
+                              <w:t>=1, x=1</w:t>
+                            </w:r>
+                          </w:p>
+                          <w:p>
+                            <w:pPr>
+                              <w:jc w:val="center"/>
+                            </w:pPr>
+                          </w:p>
+                        </w:txbxContent>
+                      </wps:txbx>
+                      <wps:bodyPr rot="0" spcFirstLastPara="0" vertOverflow="overflow" horzOverflow="overflow" vert="horz" wrap="square" lIns="91440" tIns="45720" rIns="91440" bIns="45720" numCol="1" spcCol="0" rtlCol="0" fromWordArt="0" anchor="ctr" anchorCtr="0" forceAA="0" compatLnSpc="1">
+                        <a:prstTxWarp prst="textNoShape">
+                          <a:avLst/>
+                        </a:prstTxWarp>
+                        <a:noAutofit/>
+                      </wps:bodyPr>
+                    </wps:wsp>
+                  </a:graphicData>
+                </a:graphic>
+              </wp:anchor>
+            </w:drawing>
+          </mc:Choice>
+          <mc:Fallback>
+            <w:pict>
+              <v:rect w14:anchorId="1CC3AC65" id="Rectangle 36" o:spid="_x0000_s1068" style="position:absolute;margin-left:166.2pt;margin-top:89.25pt;width:121.2pt;height:26.4pt;z-index:251739136;visibility:visible;mso-wrap-style:square;mso-wrap-distance-left:9pt;mso-wrap-distance-top:0;mso-wrap-distance-right:9pt;mso-wrap-distance-bottom:0;mso-position-horizontal:absolute;mso-position-horizontal-relative:text;mso-position-vertical:absolute;mso-position-vertical-relative:text;v-text-anchor:middle" o:gfxdata="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" fillcolor="#4472c4 [3204]" strokecolor="#1f3763 [1604]" strokeweight="1pt">
+                <v:textbox>
+                  <w:txbxContent>
+                    <w:p>
+                      <w:pPr>
+                        <w:jc w:val="center"/>
+                      </w:pPr>
+                      <w:r>
+                        <w:t>min=(</w:t>
+                      </w:r>
+                      <w:proofErr w:type="spellStart"/>
+                      <w:proofErr w:type="gramStart"/>
+                      <w:r>
+                        <w:t>a,b</w:t>
+                      </w:r>
+                      <w:proofErr w:type="spellEnd"/>
+                      <w:proofErr w:type="gramEnd"/>
+                      <w:r>
+                        <w:t xml:space="preserve">) , </w:t>
+                      </w:r>
+                      <w:proofErr w:type="spellStart"/>
+                      <w:r>
+                        <w:t>hcf</w:t>
+                      </w:r>
+                      <w:proofErr w:type="spellEnd"/>
+                      <w:r>
+                        <w:t>=1, x=1</w:t>
+                      </w:r>
+                    </w:p>
+                    <w:p>
+                      <w:pPr>
+                        <w:jc w:val="center"/>
+                      </w:pPr>
+                    </w:p>
+                  </w:txbxContent>
+                </v:textbox>
+              </v:rect>
+            </w:pict>
+          </mc:Fallback>
+        </mc:AlternateContent>
+      </w:r>
+      <w:r>
+        <w:rPr>
+          <w:noProof/>
+        </w:rPr>
+        <mc:AlternateContent>
+          <mc:Choice Requires="wps">
+            <w:drawing>
+              <wp:anchor distT="0" distB="0" distL="114300" distR="114300" simplePos="0" relativeHeight="251738112" behindDoc="0" locked="0" layoutInCell="1" allowOverlap="1" wp14:anchorId="546BF6D6" wp14:editId="585C47FA">
+                <wp:simplePos x="0" y="0"/>
+                <wp:positionH relativeFrom="column">
+                  <wp:posOffset>2827021</wp:posOffset>
+                </wp:positionH>
+                <wp:positionV relativeFrom="paragraph">
+                  <wp:posOffset>790575</wp:posOffset>
+                </wp:positionV>
+                <wp:extent cx="45719" cy="320040"/>
+                <wp:effectExtent l="57150" t="0" r="50165" b="60960"/>
+                <wp:wrapNone/>
+                <wp:docPr id="32" name="Straight Arrow Connector 32"/>
+                <wp:cNvGraphicFramePr/>
+                <a:graphic xmlns:a="http://schemas.openxmlformats.org/drawingml/2006/main">
+                  <a:graphicData uri="http://schemas.microsoft.com/office/word/2010/wordprocessingShape">
+                    <wps:wsp>
+                      <wps:cNvCnPr/>
+                      <wps:spPr>
+                        <a:xfrm flipH="1">
+                          <a:off x="0" y="0"/>
+                          <a:ext cx="45719" cy="320040"/>
+                        </a:xfrm>
+                        <a:prstGeom prst="straightConnector1">
+                          <a:avLst/>
+                        </a:prstGeom>
+                        <a:ln>
+                          <a:tailEnd type="triangle"/>
+                        </a:ln>
+                      </wps:spPr>
+                      <wps:style>
+                        <a:lnRef idx="1">
+                          <a:schemeClr val="accent1"/>
+                        </a:lnRef>
+                        <a:fillRef idx="0">
+                          <a:schemeClr val="accent1"/>
+                        </a:fillRef>
+                        <a:effectRef idx="0">
+                          <a:schemeClr val="accent1"/>
+                        </a:effectRef>
+                        <a:fontRef idx="minor">
+                          <a:schemeClr val="tx1"/>
+                        </a:fontRef>
+                      </wps:style>
+                      <wps:bodyPr/>
+                    </wps:wsp>
+                  </a:graphicData>
+                </a:graphic>
+                <wp14:sizeRelH relativeFrom="margin">
+                  <wp14:pctWidth>0</wp14:pctWidth>
+                </wp14:sizeRelH>
+                <wp14:sizeRelV relativeFrom="margin">
+                  <wp14:pctHeight>0</wp14:pctHeight>
+                </wp14:sizeRelV>
+              </wp:anchor>
+            </w:drawing>
+          </mc:Choice>
+          <mc:Fallback>
+            <w:pict>
+              <v:shape w14:anchorId="6998A0A7" id="Straight Arrow Connector 32" o:spid="_x0000_s1026" type="#_x0000_t32" style="position:absolute;margin-left:222.6pt;margin-top:62.25pt;width:3.6pt;height:25.2pt;flip:x;z-index:251738112;visibility:visible;mso-wrap-style:square;mso-width-percent:0;mso-height-percent:0;mso-wrap-distance-left:9pt;mso-wrap-distance-top:0;mso-wrap-distance-right:9pt;mso-wrap-distance-bottom:0;mso-position-horizontal:absolute;mso-position-horizontal-relative:text;mso-position-vertical:absolute;mso-position-vertical-relative:text;mso-width-percent:0;mso-height-percent:0;mso-width-relative:margin;mso-height-relative:margin" o:gfxdata="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" strokecolor="#4472c4 [3204]" strokeweight=".5pt">
+                <v:stroke endarrow="block" joinstyle="miter"/>
+              </v:shape>
+            </w:pict>
+          </mc:Fallback>
+        </mc:AlternateContent>
+      </w:r>
+      <w:r>
+        <w:rPr>
+          <w:noProof/>
+        </w:rPr>
+        <mc:AlternateContent>
+          <mc:Choice Requires="wps">
+            <w:drawing>
+              <wp:anchor distT="0" distB="0" distL="114300" distR="114300" simplePos="0" relativeHeight="251736064" behindDoc="0" locked="0" layoutInCell="1" allowOverlap="1" wp14:anchorId="7223974C" wp14:editId="5AA85AE3">
+                <wp:simplePos x="0" y="0"/>
+                <wp:positionH relativeFrom="column">
+                  <wp:posOffset>2125980</wp:posOffset>
+                </wp:positionH>
+                <wp:positionV relativeFrom="paragraph">
+                  <wp:posOffset>493395</wp:posOffset>
+                </wp:positionV>
+                <wp:extent cx="1546860" cy="274320"/>
+                <wp:effectExtent l="19050" t="0" r="34290" b="11430"/>
+                <wp:wrapNone/>
+                <wp:docPr id="25" name="Flowchart: Data 25"/>
+                <wp:cNvGraphicFramePr/>
+                <a:graphic xmlns:a="http://schemas.openxmlformats.org/drawingml/2006/main">
+                  <a:graphicData uri="http://schemas.microsoft.com/office/word/2010/wordprocessingShape">
+                    <wps:wsp>
+                      <wps:cNvSpPr/>
+                      <wps:spPr>
+                        <a:xfrm>
+                          <a:off x="0" y="0"/>
+                          <a:ext cx="1546860" cy="274320"/>
+                        </a:xfrm>
+                        <a:prstGeom prst="flowChartInputOutput">
+                          <a:avLst/>
+                        </a:prstGeom>
+                      </wps:spPr>
+                      <wps:style>
+                        <a:lnRef idx="2">
+                          <a:schemeClr val="accent1">
+                            <a:shade val="50000"/>
+                          </a:schemeClr>
+                        </a:lnRef>
+                        <a:fillRef idx="1">
+                          <a:schemeClr val="accent1"/>
+                        </a:fillRef>
+                        <a:effectRef idx="0">
+                          <a:schemeClr val="accent1"/>
+                        </a:effectRef>
+                        <a:fontRef idx="minor">
+                          <a:schemeClr val="lt1"/>
+                        </a:fontRef>
+                      </wps:style>
+                      <wps:txbx>
+                        <w:txbxContent>
+                          <w:p>
+                            <w:pPr>
+                              <w:jc w:val="center"/>
+                            </w:pPr>
+                            <w:r>
+                              <w:t xml:space="preserve">Input </w:t>
+                            </w:r>
+                            <w:proofErr w:type="spellStart"/>
+                            <w:proofErr w:type="gramStart"/>
+                            <w:r>
+                              <w:t>a,b</w:t>
+                            </w:r>
+                            <w:proofErr w:type="spellEnd"/>
+                            <w:proofErr w:type="gramEnd"/>
+                          </w:p>
+                        </w:txbxContent>
+                      </wps:txbx>
+                      <wps:bodyPr rot="0" spcFirstLastPara="0" vertOverflow="overflow" horzOverflow="overflow" vert="horz" wrap="square" lIns="91440" tIns="45720" rIns="91440" bIns="45720" numCol="1" spcCol="0" rtlCol="0" fromWordArt="0" anchor="ctr" anchorCtr="0" forceAA="0" compatLnSpc="1">
+                        <a:prstTxWarp prst="textNoShape">
+                          <a:avLst/>
+                        </a:prstTxWarp>
+                        <a:noAutofit/>
+                      </wps:bodyPr>
+                    </wps:wsp>
+                  </a:graphicData>
+                </a:graphic>
+                <wp14:sizeRelH relativeFrom="margin">
+                  <wp14:pctWidth>0</wp14:pctWidth>
+                </wp14:sizeRelH>
+              </wp:anchor>
+            </w:drawing>
+          </mc:Choice>
+          <mc:Fallback>
+            <w:pict>
+              <v:shape w14:anchorId="7223974C" id="Flowchart: Data 25" o:spid="_x0000_s1069" type="#_x0000_t111" style="position:absolute;margin-left:167.4pt;margin-top:38.85pt;width:121.8pt;height:21.6pt;z-index:251736064;visibility:visible;mso-wrap-style:square;mso-width-percent:0;mso-wrap-distance-left:9pt;mso-wrap-distance-top:0;mso-wrap-distance-right:9pt;mso-wrap-distance-bottom:0;mso-position-horizontal:absolute;mso-position-horizontal-relative:text;mso-position-vertical:absolute;mso-position-vertical-relative:text;mso-width-percent:0;mso-width-relative:margin;v-text-anchor:middle" o:gfxdata="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" fillcolor="#4472c4 [3204]" strokecolor="#1f3763 [1604]" strokeweight="1pt">
+                <v:textbox>
+                  <w:txbxContent>
+                    <w:p>
+                      <w:pPr>
+                        <w:jc w:val="center"/>
+                      </w:pPr>
+                      <w:r>
+                        <w:t xml:space="preserve">Input </w:t>
+                      </w:r>
+                      <w:proofErr w:type="spellStart"/>
+                      <w:proofErr w:type="gramStart"/>
+                      <w:r>
+                        <w:t>a,b</w:t>
+                      </w:r>
+                      <w:proofErr w:type="spellEnd"/>
+                      <w:proofErr w:type="gramEnd"/>
+                    </w:p>
+                  </w:txbxContent>
+                </v:textbox>
+              </v:shape>
+            </w:pict>
+          </mc:Fallback>
+        </mc:AlternateContent>
+      </w:r>
+      <w:r>
+        <w:rPr>
+          <w:noProof/>
+        </w:rPr>
+        <mc:AlternateContent>
+          <mc:Choice Requires="wps">
+            <w:drawing>
+              <wp:anchor distT="0" distB="0" distL="114300" distR="114300" simplePos="0" relativeHeight="251735040" behindDoc="0" locked="0" layoutInCell="1" allowOverlap="1" wp14:anchorId="5984FE56" wp14:editId="6EC4FBC7">
+                <wp:simplePos x="0" y="0"/>
+                <wp:positionH relativeFrom="column">
+                  <wp:posOffset>2842260</wp:posOffset>
+                </wp:positionH>
+                <wp:positionV relativeFrom="paragraph">
+                  <wp:posOffset>150495</wp:posOffset>
+                </wp:positionV>
+                <wp:extent cx="45719" cy="304800"/>
+                <wp:effectExtent l="38100" t="0" r="69215" b="57150"/>
+                <wp:wrapNone/>
+                <wp:docPr id="22" name="Straight Arrow Connector 22"/>
+                <wp:cNvGraphicFramePr/>
+                <a:graphic xmlns:a="http://schemas.openxmlformats.org/drawingml/2006/main">
+                  <a:graphicData uri="http://schemas.microsoft.com/office/word/2010/wordprocessingShape">
+                    <wps:wsp>
+                      <wps:cNvCnPr/>
+                      <wps:spPr>
+                        <a:xfrm>
+                          <a:off x="0" y="0"/>
+                          <a:ext cx="45719" cy="304800"/>
+                        </a:xfrm>
+                        <a:prstGeom prst="straightConnector1">
+                          <a:avLst/>
+                        </a:prstGeom>
+                        <a:ln>
+                          <a:tailEnd type="triangle"/>
+                        </a:ln>
+                      </wps:spPr>
+                      <wps:style>
+                        <a:lnRef idx="1">
+                          <a:schemeClr val="accent1"/>
+                        </a:lnRef>
+                        <a:fillRef idx="0">
+                          <a:schemeClr val="accent1"/>
+                        </a:fillRef>
+                        <a:effectRef idx="0">
+                          <a:schemeClr val="accent1"/>
+                        </a:effectRef>
+                        <a:fontRef idx="minor">
+                          <a:schemeClr val="tx1"/>
+                        </a:fontRef>
+                      </wps:style>
+                      <wps:bodyPr/>
+                    </wps:wsp>
+                  </a:graphicData>
+                </a:graphic>
+                <wp14:sizeRelH relativeFrom="margin">
+                  <wp14:pctWidth>0</wp14:pctWidth>
+                </wp14:sizeRelH>
+                <wp14:sizeRelV relativeFrom="margin">
+                  <wp14:pctHeight>0</wp14:pctHeight>
+                </wp14:sizeRelV>
+              </wp:anchor>
+            </w:drawing>
+          </mc:Choice>
+          <mc:Fallback>
+            <w:pict>
+              <v:shape w14:anchorId="35BD05A1" id="Straight Arrow Connector 22" o:spid="_x0000_s1026" type="#_x0000_t32" style="position:absolute;margin-left:223.8pt;margin-top:11.85pt;width:3.6pt;height:24pt;z-index:251735040;visibility:visible;mso-wrap-style:square;mso-width-percent:0;mso-height-percent:0;mso-wrap-distance-left:9pt;mso-wrap-distance-top:0;mso-wrap-distance-right:9pt;mso-wrap-distance-bottom:0;mso-position-horizontal:absolute;mso-position-horizontal-relative:text;mso-position-vertical:absolute;mso-position-vertical-relative:text;mso-width-percent:0;mso-height-percent:0;mso-width-relative:margin;mso-height-relative:margin" o:gfxdata="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" strokecolor="#4472c4 [3204]" strokeweight=".5pt">
+                <v:stroke endarrow="block" joinstyle="miter"/>
+              </v:shape>
+            </w:pict>
+          </mc:Fallback>
+        </mc:AlternateContent>
+      </w:r>
+    </w:p>
+    <w:p/>
+    <w:p/>
+    <w:p/>
+    <w:p/>
+    <w:p/>
+    <w:p/>
+    <w:p/>
+    <w:p/>
+    <w:p/>
+    <w:p/>
+    <w:p/>
+    <w:p/>
+    <w:p/>
+    <w:p/>
+    <w:p/>
+    <w:p/>
+    <w:p/>
+    <w:p>
+      <w:pPr>
+        <w:tabs>
+          <w:tab w:val="left" w:pos="9672"/>
+        </w:tabs>
+      </w:pPr>
+      <w:r>
+        <w:tab/>
+      </w:r>
+    </w:p>
+    <w:p>
+      <w:r>
+        <w:br w:type="page"/>
+      </w:r>
+    </w:p>
+    <w:p>
+      <w:pPr>
+        <w:rPr>
+          <w:sz w:val="32"/>
+          <w:szCs w:val="28"/>
+        </w:rPr>
+      </w:pPr>
+      <w:r>
+        <w:rPr>
+          <w:sz w:val="32"/>
+          <w:szCs w:val="28"/>
+        </w:rPr>
+        <w:lastRenderedPageBreak/>
+        <w:t>Q</w:t>
+      </w:r>
+      <w:r>
+        <w:rPr>
+          <w:sz w:val="32"/>
+          <w:szCs w:val="28"/>
+        </w:rPr>
+        <w:t>5</w:t>
+      </w:r>
+      <w:r>
+        <w:rPr>
+          <w:sz w:val="32"/>
+          <w:szCs w:val="28"/>
+        </w:rPr>
+        <w:t xml:space="preserve">. </w:t>
+      </w:r>
+      <w:r>
+        <w:rPr>
+          <w:sz w:val="32"/>
+          <w:szCs w:val="28"/>
+        </w:rPr>
+        <w:t>Keep taking numbers as inputs till the user enters ‘x’, after that print sum of all.</w:t>
+      </w:r>
+      <w:r>
+        <w:rPr>
+          <w:sz w:val="32"/>
+          <w:szCs w:val="28"/>
+        </w:rPr>
+        <w:t>?</w:t>
+      </w:r>
+    </w:p>
+    <w:p>
+      <w:proofErr w:type="gramStart"/>
+      <w:r>
+        <w:t>Solution :</w:t>
+      </w:r>
+      <w:proofErr w:type="gramEnd"/>
+      <w:r>
+        <w:t xml:space="preserve"> </w:t>
+      </w:r>
+    </w:p>
+    <w:p>
+      <w:r>
+        <w:t>--&gt;</w:t>
+      </w:r>
+      <w:proofErr w:type="spellStart"/>
+      <w:r>
+        <w:t>Pseducode</w:t>
+      </w:r>
+      <w:proofErr w:type="spellEnd"/>
+    </w:p>
+    <w:p>
+      <w:r>
+        <w:t>start:</w:t>
+      </w:r>
+    </w:p>
+    <w:p>
+      <w:r>
+        <w:t xml:space="preserve">char </w:t>
+      </w:r>
+      <w:proofErr w:type="spellStart"/>
+      <w:r>
+        <w:t>ch</w:t>
+      </w:r>
+      <w:proofErr w:type="spellEnd"/>
+    </w:p>
+    <w:p>
+      <w:r>
+        <w:t>do:</w:t>
+      </w:r>
+    </w:p>
+    <w:p>
+      <w:r>
+        <w:t xml:space="preserve">  </w:t>
+      </w:r>
+      <w:proofErr w:type="gramStart"/>
+      <w:r>
+        <w:t>input :</w:t>
+      </w:r>
+      <w:proofErr w:type="gramEnd"/>
+      <w:r>
+        <w:t xml:space="preserve"> </w:t>
+      </w:r>
+      <w:proofErr w:type="spellStart"/>
+      <w:r>
+        <w:t>ch</w:t>
+      </w:r>
+      <w:proofErr w:type="spellEnd"/>
+    </w:p>
+    <w:p>
+      <w:r>
+        <w:t xml:space="preserve">while </w:t>
+      </w:r>
+      <w:proofErr w:type="spellStart"/>
+      <w:proofErr w:type="gramStart"/>
+      <w:r>
+        <w:t>ch</w:t>
+      </w:r>
+      <w:proofErr w:type="spellEnd"/>
+      <w:r>
+        <w:t>!=</w:t>
+      </w:r>
+      <w:proofErr w:type="gramEnd"/>
+      <w:r>
+        <w:t>’x’  or ‘X’</w:t>
+      </w:r>
+    </w:p>
+    <w:p>
+      <w:r>
+        <w:t>exit</w:t>
+      </w:r>
+    </w:p>
+    <w:p>
+      <w:r>
+        <w:t>--&gt;Flow Chart</w:t>
+      </w:r>
+    </w:p>
+    <w:p>
+      <w:pPr>
+        <w:tabs>
+          <w:tab w:val="left" w:pos="9672"/>
+        </w:tabs>
+      </w:pPr>
+      <w:r>
+        <w:rPr>
+          <w:noProof/>
+        </w:rPr>
+        <mc:AlternateContent>
+          <mc:Choice Requires="wps">
+            <w:drawing>
+              <wp:anchor distT="0" distB="0" distL="114300" distR="114300" simplePos="0" relativeHeight="251788288" behindDoc="0" locked="0" layoutInCell="1" allowOverlap="1" wp14:anchorId="7B9CC33C" wp14:editId="54A7EF91">
+                <wp:simplePos x="0" y="0"/>
+                <wp:positionH relativeFrom="margin">
+                  <wp:posOffset>2766060</wp:posOffset>
+                </wp:positionH>
+                <wp:positionV relativeFrom="paragraph">
+                  <wp:posOffset>2705735</wp:posOffset>
+                </wp:positionV>
+                <wp:extent cx="960120" cy="358140"/>
+                <wp:effectExtent l="0" t="0" r="11430" b="22860"/>
+                <wp:wrapNone/>
+                <wp:docPr id="89" name="Flowchart: Terminator 89"/>
+                <wp:cNvGraphicFramePr/>
+                <a:graphic xmlns:a="http://schemas.openxmlformats.org/drawingml/2006/main">
+                  <a:graphicData uri="http://schemas.microsoft.com/office/word/2010/wordprocessingShape">
+                    <wps:wsp>
+                      <wps:cNvSpPr/>
+                      <wps:spPr>
+                        <a:xfrm>
+                          <a:off x="0" y="0"/>
+                          <a:ext cx="960120" cy="358140"/>
+                        </a:xfrm>
+                        <a:prstGeom prst="flowChartTerminator">
+                          <a:avLst/>
+                        </a:prstGeom>
+                      </wps:spPr>
+                      <wps:style>
+                        <a:lnRef idx="2">
+                          <a:schemeClr val="accent1">
+                            <a:shade val="50000"/>
+                          </a:schemeClr>
+                        </a:lnRef>
+                        <a:fillRef idx="1">
+                          <a:schemeClr val="accent1"/>
+                        </a:fillRef>
+                        <a:effectRef idx="0">
+                          <a:schemeClr val="accent1"/>
+                        </a:effectRef>
+                        <a:fontRef idx="minor">
+                          <a:schemeClr val="lt1"/>
+                        </a:fontRef>
+                      </wps:style>
+                      <wps:txbx>
+                        <w:txbxContent>
+                          <w:p>
+                            <w:pPr>
+                              <w:jc w:val="center"/>
+                            </w:pPr>
+                            <w:r>
+                              <w:t>stop</w:t>
+                            </w:r>
+                          </w:p>
+                        </w:txbxContent>
+                      </wps:txbx>
+                      <wps:bodyPr rot="0" spcFirstLastPara="0" vertOverflow="overflow" horzOverflow="overflow" vert="horz" wrap="square" lIns="91440" tIns="45720" rIns="91440" bIns="45720" numCol="1" spcCol="0" rtlCol="0" fromWordArt="0" anchor="ctr" anchorCtr="0" forceAA="0" compatLnSpc="1">
+                        <a:prstTxWarp prst="textNoShape">
+                          <a:avLst/>
+                        </a:prstTxWarp>
+                        <a:noAutofit/>
+                      </wps:bodyPr>
+                    </wps:wsp>
+                  </a:graphicData>
+                </a:graphic>
+                <wp14:sizeRelH relativeFrom="margin">
+                  <wp14:pctWidth>0</wp14:pctWidth>
+                </wp14:sizeRelH>
+              </wp:anchor>
+            </w:drawing>
+          </mc:Choice>
+          <mc:Fallback>
+            <w:pict>
+              <v:shape w14:anchorId="7B9CC33C" id="Flowchart: Terminator 89" o:spid="_x0000_s1070" type="#_x0000_t116" style="position:absolute;margin-left:217.8pt;margin-top:213.05pt;width:75.6pt;height:28.2pt;z-index:251788288;visibility:visible;mso-wrap-style:square;mso-width-percent:0;mso-wrap-distance-left:9pt;mso-wrap-distance-top:0;mso-wrap-distance-right:9pt;mso-wrap-distance-bottom:0;mso-position-horizontal:absolute;mso-position-horizontal-relative:margin;mso-position-vertical:absolute;mso-position-vertical-relative:text;mso-width-percent:0;mso-width-relative:margin;v-text-anchor:middle" o:gfxdata="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" fillcolor="#4472c4 [3204]" strokecolor="#1f3763 [1604]" strokeweight="1pt">
+                <v:textbox>
+                  <w:txbxContent>
+                    <w:p>
+                      <w:pPr>
+                        <w:jc w:val="center"/>
+                      </w:pPr>
+                      <w:r>
+                        <w:t>stop</w:t>
+                      </w:r>
+                    </w:p>
+                  </w:txbxContent>
+                </v:textbox>
+                <w10:wrap anchorx="margin"/>
+              </v:shape>
+            </w:pict>
+          </mc:Fallback>
+        </mc:AlternateContent>
+      </w:r>
+      <w:r>
+        <w:rPr>
+          <w:noProof/>
+        </w:rPr>
+        <mc:AlternateContent>
+          <mc:Choice Requires="wps">
+            <w:drawing>
+              <wp:anchor distT="0" distB="0" distL="114300" distR="114300" simplePos="0" relativeHeight="251786240" behindDoc="0" locked="0" layoutInCell="1" allowOverlap="1" wp14:anchorId="096F2821" wp14:editId="61F6474C">
+                <wp:simplePos x="0" y="0"/>
+                <wp:positionH relativeFrom="column">
+                  <wp:posOffset>3299460</wp:posOffset>
+                </wp:positionH>
+                <wp:positionV relativeFrom="paragraph">
+                  <wp:posOffset>2187575</wp:posOffset>
+                </wp:positionV>
+                <wp:extent cx="518160" cy="251460"/>
+                <wp:effectExtent l="0" t="0" r="15240" b="15240"/>
+                <wp:wrapNone/>
+                <wp:docPr id="88" name="Text Box 88"/>
+                <wp:cNvGraphicFramePr/>
+                <a:graphic xmlns:a="http://schemas.openxmlformats.org/drawingml/2006/main">
+                  <a:graphicData uri="http://schemas.microsoft.com/office/word/2010/wordprocessingShape">
+                    <wps:wsp>
+                      <wps:cNvSpPr txBox="1"/>
+                      <wps:spPr>
+                        <a:xfrm>
+                          <a:off x="0" y="0"/>
+                          <a:ext cx="518160" cy="251460"/>
+                        </a:xfrm>
+                        <a:prstGeom prst="rect">
+                          <a:avLst/>
+                        </a:prstGeom>
+                        <a:solidFill>
+                          <a:srgbClr val="FF0000"/>
+                        </a:solidFill>
+                        <a:ln w="6350">
+                          <a:solidFill>
+                            <a:prstClr val="black"/>
+                          </a:solidFill>
+                        </a:ln>
+                      </wps:spPr>
+                      <wps:txbx>
+                        <w:txbxContent>
+                          <w:p>
+                            <w:pPr>
+                              <w:rPr>
+                                <w:color w:val="FFFFFF" w:themeColor="background1"/>
+                              </w:rPr>
+                            </w:pPr>
+                            <w:r>
+                              <w:rPr>
+                                <w:color w:val="FFFFFF" w:themeColor="background1"/>
+                              </w:rPr>
+                              <w:t>false</w:t>
+                            </w:r>
+                          </w:p>
+                        </w:txbxContent>
+                      </wps:txbx>
+                      <wps:bodyPr rot="0" spcFirstLastPara="0" vertOverflow="overflow" horzOverflow="overflow" vert="horz" wrap="square" lIns="91440" tIns="45720" rIns="91440" bIns="45720" numCol="1" spcCol="0" rtlCol="0" fromWordArt="0" anchor="t" anchorCtr="0" forceAA="0" compatLnSpc="1">
+                        <a:prstTxWarp prst="textNoShape">
+                          <a:avLst/>
+                        </a:prstTxWarp>
+                        <a:noAutofit/>
+                      </wps:bodyPr>
+                    </wps:wsp>
+                  </a:graphicData>
+                </a:graphic>
+                <wp14:sizeRelH relativeFrom="margin">
+                  <wp14:pctWidth>0</wp14:pctWidth>
+                </wp14:sizeRelH>
+              </wp:anchor>
+            </w:drawing>
+          </mc:Choice>
+          <mc:Fallback>
+            <w:pict>
+              <v:shape w14:anchorId="096F2821" id="Text Box 88" o:spid="_x0000_s1071" type="#_x0000_t202" style="position:absolute;margin-left:259.8pt;margin-top:172.25pt;width:40.8pt;height:19.8pt;z-index:251786240;visibility:visible;mso-wrap-style:square;mso-width-percent:0;mso-wrap-distance-left:9pt;mso-wrap-distance-top:0;mso-wrap-distance-right:9pt;mso-wrap-distance-bottom:0;mso-position-horizontal:absolute;mso-position-horizontal-relative:text;mso-position-vertical:absolute;mso-position-vertical-relative:text;mso-width-percent:0;mso-width-relative:margin;v-text-anchor:top" o:gfxdata="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" fillcolor="red" strokeweight=".5pt">
+                <v:textbox>
+                  <w:txbxContent>
+                    <w:p>
+                      <w:pPr>
+                        <w:rPr>
+                          <w:color w:val="FFFFFF" w:themeColor="background1"/>
+                        </w:rPr>
+                      </w:pPr>
+                      <w:r>
+                        <w:rPr>
+                          <w:color w:val="FFFFFF" w:themeColor="background1"/>
+                        </w:rPr>
+                        <w:t>false</w:t>
+                      </w:r>
+                    </w:p>
+                  </w:txbxContent>
+                </v:textbox>
+              </v:shape>
+            </w:pict>
+          </mc:Fallback>
+        </mc:AlternateContent>
+      </w:r>
+      <w:r>
+        <w:rPr>
+          <w:noProof/>
+        </w:rPr>
+        <mc:AlternateContent>
+          <mc:Choice Requires="wps">
+            <w:drawing>
+              <wp:anchor distT="0" distB="0" distL="114300" distR="114300" simplePos="0" relativeHeight="251784192" behindDoc="0" locked="0" layoutInCell="1" allowOverlap="1" wp14:anchorId="740573CC" wp14:editId="4929D847">
+                <wp:simplePos x="0" y="0"/>
+                <wp:positionH relativeFrom="column">
+                  <wp:posOffset>3131820</wp:posOffset>
+                </wp:positionH>
+                <wp:positionV relativeFrom="paragraph">
+                  <wp:posOffset>2126615</wp:posOffset>
+                </wp:positionV>
+                <wp:extent cx="45719" cy="487680"/>
+                <wp:effectExtent l="38100" t="0" r="50165" b="64770"/>
+                <wp:wrapNone/>
+                <wp:docPr id="87" name="Straight Arrow Connector 87"/>
+                <wp:cNvGraphicFramePr/>
+                <a:graphic xmlns:a="http://schemas.openxmlformats.org/drawingml/2006/main">
+                  <a:graphicData uri="http://schemas.microsoft.com/office/word/2010/wordprocessingShape">
+                    <wps:wsp>
+                      <wps:cNvCnPr/>
+                      <wps:spPr>
+                        <a:xfrm>
+                          <a:off x="0" y="0"/>
+                          <a:ext cx="45719" cy="487680"/>
+                        </a:xfrm>
+                        <a:prstGeom prst="straightConnector1">
+                          <a:avLst/>
+                        </a:prstGeom>
+                        <a:ln>
+                          <a:tailEnd type="triangle"/>
+                        </a:ln>
+                      </wps:spPr>
+                      <wps:style>
+                        <a:lnRef idx="1">
+                          <a:schemeClr val="accent1"/>
+                        </a:lnRef>
+                        <a:fillRef idx="0">
+                          <a:schemeClr val="accent1"/>
+                        </a:fillRef>
+                        <a:effectRef idx="0">
+                          <a:schemeClr val="accent1"/>
+                        </a:effectRef>
+                        <a:fontRef idx="minor">
+                          <a:schemeClr val="tx1"/>
+                        </a:fontRef>
+                      </wps:style>
+                      <wps:bodyPr/>
+                    </wps:wsp>
+                  </a:graphicData>
+                </a:graphic>
+                <wp14:sizeRelH relativeFrom="margin">
+                  <wp14:pctWidth>0</wp14:pctWidth>
+                </wp14:sizeRelH>
+                <wp14:sizeRelV relativeFrom="margin">
+                  <wp14:pctHeight>0</wp14:pctHeight>
+                </wp14:sizeRelV>
+              </wp:anchor>
+            </w:drawing>
+          </mc:Choice>
+          <mc:Fallback>
+            <w:pict>
+              <v:shape w14:anchorId="1C13BF24" id="Straight Arrow Connector 87" o:spid="_x0000_s1026" type="#_x0000_t32" style="position:absolute;margin-left:246.6pt;margin-top:167.45pt;width:3.6pt;height:38.4pt;z-index:251784192;visibility:visible;mso-wrap-style:square;mso-width-percent:0;mso-height-percent:0;mso-wrap-distance-left:9pt;mso-wrap-distance-top:0;mso-wrap-distance-right:9pt;mso-wrap-distance-bottom:0;mso-position-horizontal:absolute;mso-position-horizontal-relative:text;mso-position-vertical:absolute;mso-position-vertical-relative:text;mso-width-percent:0;mso-height-percent:0;mso-width-relative:margin;mso-height-relative:margin" o:gfxdata="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" strokecolor="#4472c4 [3204]" strokeweight=".5pt">
+                <v:stroke endarrow="block" joinstyle="miter"/>
+              </v:shape>
+            </w:pict>
+          </mc:Fallback>
+        </mc:AlternateContent>
+      </w:r>
+      <w:r>
+        <w:rPr>
+          <w:noProof/>
+        </w:rPr>
+        <mc:AlternateContent>
+          <mc:Choice Requires="wps">
+            <w:drawing>
+              <wp:anchor distT="0" distB="0" distL="114300" distR="114300" simplePos="0" relativeHeight="251781120" behindDoc="0" locked="0" layoutInCell="1" allowOverlap="1" wp14:anchorId="0706D1AE" wp14:editId="2C09E33F">
+                <wp:simplePos x="0" y="0"/>
+                <wp:positionH relativeFrom="column">
+                  <wp:posOffset>3474720</wp:posOffset>
+                </wp:positionH>
+                <wp:positionV relativeFrom="paragraph">
+                  <wp:posOffset>1021715</wp:posOffset>
+                </wp:positionV>
+                <wp:extent cx="784860" cy="815340"/>
+                <wp:effectExtent l="38100" t="38100" r="34290" b="22860"/>
+                <wp:wrapNone/>
+                <wp:docPr id="85" name="Straight Arrow Connector 85"/>
+                <wp:cNvGraphicFramePr/>
+                <a:graphic xmlns:a="http://schemas.openxmlformats.org/drawingml/2006/main">
+                  <a:graphicData uri="http://schemas.microsoft.com/office/word/2010/wordprocessingShape">
+                    <wps:wsp>
+                      <wps:cNvCnPr/>
+                      <wps:spPr>
+                        <a:xfrm flipH="1" flipV="1">
+                          <a:off x="0" y="0"/>
+                          <a:ext cx="784860" cy="815340"/>
+                        </a:xfrm>
+                        <a:prstGeom prst="straightConnector1">
+                          <a:avLst/>
+                        </a:prstGeom>
+                        <a:ln>
+                          <a:tailEnd type="triangle"/>
+                        </a:ln>
+                      </wps:spPr>
+                      <wps:style>
+                        <a:lnRef idx="1">
+                          <a:schemeClr val="accent1"/>
+                        </a:lnRef>
+                        <a:fillRef idx="0">
+                          <a:schemeClr val="accent1"/>
+                        </a:fillRef>
+                        <a:effectRef idx="0">
+                          <a:schemeClr val="accent1"/>
+                        </a:effectRef>
+                        <a:fontRef idx="minor">
+                          <a:schemeClr val="tx1"/>
+                        </a:fontRef>
+                      </wps:style>
+                      <wps:bodyPr/>
+                    </wps:wsp>
+                  </a:graphicData>
+                </a:graphic>
+                <wp14:sizeRelH relativeFrom="margin">
+                  <wp14:pctWidth>0</wp14:pctWidth>
+                </wp14:sizeRelH>
+                <wp14:sizeRelV relativeFrom="margin">
+                  <wp14:pctHeight>0</wp14:pctHeight>
+                </wp14:sizeRelV>
+              </wp:anchor>
+            </w:drawing>
+          </mc:Choice>
+          <mc:Fallback>
+            <w:pict>
+              <v:shape w14:anchorId="1A689CD8" id="Straight Arrow Connector 85" o:spid="_x0000_s1026" type="#_x0000_t32" style="position:absolute;margin-left:273.6pt;margin-top:80.45pt;width:61.8pt;height:64.2pt;flip:x y;z-index:251781120;visibility:visible;mso-wrap-style:square;mso-width-percent:0;mso-height-percent:0;mso-wrap-distance-left:9pt;mso-wrap-distance-top:0;mso-wrap-distance-right:9pt;mso-wrap-distance-bottom:0;mso-position-horizontal:absolute;mso-position-horizontal-relative:text;mso-position-vertical:absolute;mso-position-vertical-relative:text;mso-width-percent:0;mso-height-percent:0;mso-width-relative:margin;mso-height-relative:margin" o:gfxdata="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" strokecolor="#4472c4 [3204]" strokeweight=".5pt">
+                <v:stroke endarrow="block" joinstyle="miter"/>
+              </v:shape>
+            </w:pict>
+          </mc:Fallback>
+        </mc:AlternateContent>
+      </w:r>
+      <w:r>
+        <w:rPr>
+          <w:noProof/>
+        </w:rPr>
+        <mc:AlternateContent>
+          <mc:Choice Requires="wps">
+            <w:drawing>
+              <wp:anchor distT="0" distB="0" distL="114300" distR="114300" simplePos="0" relativeHeight="251782144" behindDoc="0" locked="0" layoutInCell="1" allowOverlap="1" wp14:anchorId="329BB9D7" wp14:editId="5092BF50">
+                <wp:simplePos x="0" y="0"/>
+                <wp:positionH relativeFrom="column">
+                  <wp:posOffset>3886200</wp:posOffset>
+                </wp:positionH>
+                <wp:positionV relativeFrom="paragraph">
+                  <wp:posOffset>1158875</wp:posOffset>
+                </wp:positionV>
+                <wp:extent cx="449580" cy="251460"/>
+                <wp:effectExtent l="0" t="0" r="26670" b="15240"/>
+                <wp:wrapNone/>
+                <wp:docPr id="86" name="Text Box 86"/>
+                <wp:cNvGraphicFramePr/>
+                <a:graphic xmlns:a="http://schemas.openxmlformats.org/drawingml/2006/main">
+                  <a:graphicData uri="http://schemas.microsoft.com/office/word/2010/wordprocessingShape">
+                    <wps:wsp>
+                      <wps:cNvSpPr txBox="1"/>
+                      <wps:spPr>
+                        <a:xfrm>
+                          <a:off x="0" y="0"/>
+                          <a:ext cx="449580" cy="251460"/>
+                        </a:xfrm>
+                        <a:prstGeom prst="rect">
+                          <a:avLst/>
+                        </a:prstGeom>
+                        <a:solidFill>
+                          <a:schemeClr val="accent6">
+                            <a:lumMod val="50000"/>
+                          </a:schemeClr>
+                        </a:solidFill>
+                        <a:ln w="6350">
+                          <a:solidFill>
+                            <a:prstClr val="black"/>
+                          </a:solidFill>
+                        </a:ln>
+                      </wps:spPr>
+                      <wps:txbx>
+                        <w:txbxContent>
+                          <w:p>
+                            <w:pPr>
+                              <w:rPr>
+                                <w:color w:val="FFFFFF" w:themeColor="background1"/>
+                              </w:rPr>
+                            </w:pPr>
+                            <w:r>
+                              <w:rPr>
+                                <w:color w:val="FFFFFF" w:themeColor="background1"/>
+                              </w:rPr>
+                              <w:t>true</w:t>
+                            </w:r>
+                          </w:p>
+                        </w:txbxContent>
+                      </wps:txbx>
+                      <wps:bodyPr rot="0" spcFirstLastPara="0" vertOverflow="overflow" horzOverflow="overflow" vert="horz" wrap="square" lIns="91440" tIns="45720" rIns="91440" bIns="45720" numCol="1" spcCol="0" rtlCol="0" fromWordArt="0" anchor="t" anchorCtr="0" forceAA="0" compatLnSpc="1">
+                        <a:prstTxWarp prst="textNoShape">
+                          <a:avLst/>
+                        </a:prstTxWarp>
+                        <a:noAutofit/>
+                      </wps:bodyPr>
+                    </wps:wsp>
+                  </a:graphicData>
+                </a:graphic>
+                <wp14:sizeRelH relativeFrom="margin">
+                  <wp14:pctWidth>0</wp14:pctWidth>
+                </wp14:sizeRelH>
+              </wp:anchor>
+            </w:drawing>
+          </mc:Choice>
+          <mc:Fallback>
+            <w:pict>
+              <v:shape w14:anchorId="329BB9D7" id="Text Box 86" o:spid="_x0000_s1072" type="#_x0000_t202" style="position:absolute;margin-left:306pt;margin-top:91.25pt;width:35.4pt;height:19.8pt;z-index:251782144;visibility:visible;mso-wrap-style:square;mso-width-percent:0;mso-wrap-distance-left:9pt;mso-wrap-distance-top:0;mso-wrap-distance-right:9pt;mso-wrap-distance-bottom:0;mso-position-horizontal:absolute;mso-position-horizontal-relative:text;mso-position-vertical:absolute;mso-position-vertical-relative:text;mso-width-percent:0;mso-width-relative:margin;v-text-anchor:top" o:gfxdata="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" fillcolor="#375623 [1609]" strokeweight=".5pt">
+                <v:textbox>
+                  <w:txbxContent>
+                    <w:p>
+                      <w:pPr>
+                        <w:rPr>
+                          <w:color w:val="FFFFFF" w:themeColor="background1"/>
+                        </w:rPr>
+                      </w:pPr>
+                      <w:r>
+                        <w:rPr>
+                          <w:color w:val="FFFFFF" w:themeColor="background1"/>
+                        </w:rPr>
+                        <w:t>true</w:t>
+                      </w:r>
+                    </w:p>
+                  </w:txbxContent>
+                </v:textbox>
+              </v:shape>
+            </w:pict>
+          </mc:Fallback>
+        </mc:AlternateContent>
+      </w:r>
+      <w:r>
+        <w:rPr>
+          <w:noProof/>
+        </w:rPr>
+        <mc:AlternateContent>
+          <mc:Choice Requires="wps">
+            <w:drawing>
+              <wp:anchor distT="0" distB="0" distL="114300" distR="114300" simplePos="0" relativeHeight="251779072" behindDoc="0" locked="0" layoutInCell="1" allowOverlap="1" wp14:anchorId="18741207" wp14:editId="538728D5">
+                <wp:simplePos x="0" y="0"/>
+                <wp:positionH relativeFrom="column">
+                  <wp:posOffset>2103120</wp:posOffset>
+                </wp:positionH>
+                <wp:positionV relativeFrom="paragraph">
+                  <wp:posOffset>1589405</wp:posOffset>
+                </wp:positionV>
+                <wp:extent cx="2076450" cy="483870"/>
+                <wp:effectExtent l="38100" t="19050" r="19050" b="30480"/>
+                <wp:wrapNone/>
+                <wp:docPr id="84" name="Flowchart: Decision 84"/>
+                <wp:cNvGraphicFramePr/>
+                <a:graphic xmlns:a="http://schemas.openxmlformats.org/drawingml/2006/main">
+                  <a:graphicData uri="http://schemas.microsoft.com/office/word/2010/wordprocessingShape">
+                    <wps:wsp>
+                      <wps:cNvSpPr/>
+                      <wps:spPr>
+                        <a:xfrm>
+                          <a:off x="0" y="0"/>
+                          <a:ext cx="2076450" cy="483870"/>
+                        </a:xfrm>
+                        <a:prstGeom prst="flowChartDecision">
+                          <a:avLst/>
+                        </a:prstGeom>
+                      </wps:spPr>
+                      <wps:style>
+                        <a:lnRef idx="2">
+                          <a:schemeClr val="accent1">
+                            <a:shade val="50000"/>
+                          </a:schemeClr>
+                        </a:lnRef>
+                        <a:fillRef idx="1">
+                          <a:schemeClr val="accent1"/>
+                        </a:fillRef>
+                        <a:effectRef idx="0">
+                          <a:schemeClr val="accent1"/>
+                        </a:effectRef>
+                        <a:fontRef idx="minor">
+                          <a:schemeClr val="lt1"/>
+                        </a:fontRef>
+                      </wps:style>
+                      <wps:txbx>
+                        <w:txbxContent>
+                          <w:p>
+                            <w:pPr>
+                              <w:jc w:val="center"/>
+                            </w:pPr>
+                            <w:proofErr w:type="spellStart"/>
+                            <w:proofErr w:type="gramStart"/>
+                            <w:r>
+                              <w:t>ch</w:t>
+                            </w:r>
+                            <w:proofErr w:type="spellEnd"/>
+                            <w:r>
+                              <w:t>!=</w:t>
+                            </w:r>
+                            <w:proofErr w:type="gramEnd"/>
+                            <w:r>
+                              <w:t>’x’ or ‘X’</w:t>
+                            </w:r>
+                          </w:p>
+                          <w:p>
+                            <w:pPr>
+                              <w:jc w:val="center"/>
+                            </w:pPr>
+                            <w:r>
+                              <w:t>1=</w:t>
+                            </w:r>
+                          </w:p>
+                        </w:txbxContent>
+                      </wps:txbx>
+                      <wps:bodyPr rot="0" spcFirstLastPara="0" vertOverflow="overflow" horzOverflow="overflow" vert="horz" wrap="square" lIns="91440" tIns="45720" rIns="91440" bIns="45720" numCol="1" spcCol="0" rtlCol="0" fromWordArt="0" anchor="ctr" anchorCtr="0" forceAA="0" compatLnSpc="1">
+                        <a:prstTxWarp prst="textNoShape">
+                          <a:avLst/>
+                        </a:prstTxWarp>
+                        <a:noAutofit/>
+                      </wps:bodyPr>
+                    </wps:wsp>
+                  </a:graphicData>
+                </a:graphic>
+                <wp14:sizeRelH relativeFrom="margin">
+                  <wp14:pctWidth>0</wp14:pctWidth>
+                </wp14:sizeRelH>
+                <wp14:sizeRelV relativeFrom="margin">
+                  <wp14:pctHeight>0</wp14:pctHeight>
+                </wp14:sizeRelV>
+              </wp:anchor>
+            </w:drawing>
+          </mc:Choice>
+          <mc:Fallback>
+            <w:pict>
+              <v:shape w14:anchorId="18741207" id="Flowchart: Decision 84" o:spid="_x0000_s1073" type="#_x0000_t110" style="position:absolute;margin-left:165.6pt;margin-top:125.15pt;width:163.5pt;height:38.1pt;z-index:251779072;visibility:visible;mso-wrap-style:square;mso-width-percent:0;mso-height-percent:0;mso-wrap-distance-left:9pt;mso-wrap-distance-top:0;mso-wrap-distance-right:9pt;mso-wrap-distance-bottom:0;mso-position-horizontal:absolute;mso-position-horizontal-relative:text;mso-position-vertical:absolute;mso-position-vertical-relative:text;mso-width-percent:0;mso-height-percent:0;mso-width-relative:margin;mso-height-relative:margin;v-text-anchor:middle" o:gfxdata="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" fillcolor="#4472c4 [3204]" strokecolor="#1f3763 [1604]" strokeweight="1pt">
+                <v:textbox>
+                  <w:txbxContent>
+                    <w:p>
+                      <w:pPr>
+                        <w:jc w:val="center"/>
+                      </w:pPr>
+                      <w:proofErr w:type="spellStart"/>
+                      <w:proofErr w:type="gramStart"/>
+                      <w:r>
+                        <w:t>ch</w:t>
+                      </w:r>
+                      <w:proofErr w:type="spellEnd"/>
+                      <w:r>
+                        <w:t>!=</w:t>
+                      </w:r>
+                      <w:proofErr w:type="gramEnd"/>
+                      <w:r>
+                        <w:t>’x’ or ‘X’</w:t>
+                      </w:r>
+                    </w:p>
+                    <w:p>
+                      <w:pPr>
+                        <w:jc w:val="center"/>
+                      </w:pPr>
+                      <w:r>
+                        <w:t>1=</w:t>
+                      </w:r>
+                    </w:p>
+                  </w:txbxContent>
+                </v:textbox>
+              </v:shape>
+            </w:pict>
+          </mc:Fallback>
+        </mc:AlternateContent>
+      </w:r>
+      <w:r>
+        <w:rPr>
+          <w:noProof/>
+        </w:rPr>
+        <mc:AlternateContent>
+          <mc:Choice Requires="wps">
+            <w:drawing>
+              <wp:anchor distT="0" distB="0" distL="114300" distR="114300" simplePos="0" relativeHeight="251778048" behindDoc="0" locked="0" layoutInCell="1" allowOverlap="1" wp14:anchorId="5B15FB54" wp14:editId="3CF71DA0">
+                <wp:simplePos x="0" y="0"/>
+                <wp:positionH relativeFrom="column">
+                  <wp:posOffset>3147060</wp:posOffset>
+                </wp:positionH>
+                <wp:positionV relativeFrom="paragraph">
+                  <wp:posOffset>1151255</wp:posOffset>
+                </wp:positionV>
+                <wp:extent cx="45719" cy="396240"/>
+                <wp:effectExtent l="38100" t="0" r="50165" b="60960"/>
+                <wp:wrapNone/>
+                <wp:docPr id="83" name="Straight Arrow Connector 83"/>
+                <wp:cNvGraphicFramePr/>
+                <a:graphic xmlns:a="http://schemas.openxmlformats.org/drawingml/2006/main">
+                  <a:graphicData uri="http://schemas.microsoft.com/office/word/2010/wordprocessingShape">
+                    <wps:wsp>
+                      <wps:cNvCnPr/>
+                      <wps:spPr>
+                        <a:xfrm>
+                          <a:off x="0" y="0"/>
+                          <a:ext cx="45719" cy="396240"/>
+                        </a:xfrm>
+                        <a:prstGeom prst="straightConnector1">
+                          <a:avLst/>
+                        </a:prstGeom>
+                        <a:ln>
+                          <a:tailEnd type="triangle"/>
+                        </a:ln>
+                      </wps:spPr>
+                      <wps:style>
+                        <a:lnRef idx="1">
+                          <a:schemeClr val="accent1"/>
+                        </a:lnRef>
+                        <a:fillRef idx="0">
+                          <a:schemeClr val="accent1"/>
+                        </a:fillRef>
+                        <a:effectRef idx="0">
+                          <a:schemeClr val="accent1"/>
+                        </a:effectRef>
+                        <a:fontRef idx="minor">
+                          <a:schemeClr val="tx1"/>
+                        </a:fontRef>
+                      </wps:style>
+                      <wps:bodyPr/>
+                    </wps:wsp>
+                  </a:graphicData>
+                </a:graphic>
+                <wp14:sizeRelH relativeFrom="margin">
+                  <wp14:pctWidth>0</wp14:pctWidth>
+                </wp14:sizeRelH>
+                <wp14:sizeRelV relativeFrom="margin">
+                  <wp14:pctHeight>0</wp14:pctHeight>
+                </wp14:sizeRelV>
+              </wp:anchor>
+            </w:drawing>
+          </mc:Choice>
+          <mc:Fallback>
+            <w:pict>
+              <v:shape w14:anchorId="5ACCC655" id="Straight Arrow Connector 83" o:spid="_x0000_s1026" type="#_x0000_t32" style="position:absolute;margin-left:247.8pt;margin-top:90.65pt;width:3.6pt;height:31.2pt;z-index:251778048;visibility:visible;mso-wrap-style:square;mso-width-percent:0;mso-height-percent:0;mso-wrap-distance-left:9pt;mso-wrap-distance-top:0;mso-wrap-distance-right:9pt;mso-wrap-distance-bottom:0;mso-position-horizontal:absolute;mso-position-horizontal-relative:text;mso-position-vertical:absolute;mso-position-vertical-relative:text;mso-width-percent:0;mso-height-percent:0;mso-width-relative:margin;mso-height-relative:margin" o:gfxdata="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" strokecolor="#4472c4 [3204]" strokeweight=".5pt">
+                <v:stroke endarrow="block" joinstyle="miter"/>
+              </v:shape>
+            </w:pict>
+          </mc:Fallback>
+        </mc:AlternateContent>
+      </w:r>
+      <w:r>
+        <w:rPr>
+          <w:noProof/>
+        </w:rPr>
+        <mc:AlternateContent>
+          <mc:Choice Requires="wps">
+            <w:drawing>
+              <wp:anchor distT="0" distB="0" distL="114300" distR="114300" simplePos="0" relativeHeight="251777024" behindDoc="0" locked="0" layoutInCell="1" allowOverlap="1" wp14:anchorId="288FE5D6" wp14:editId="326064B4">
+                <wp:simplePos x="0" y="0"/>
+                <wp:positionH relativeFrom="column">
+                  <wp:posOffset>2613660</wp:posOffset>
+                </wp:positionH>
+                <wp:positionV relativeFrom="paragraph">
+                  <wp:posOffset>808355</wp:posOffset>
+                </wp:positionV>
+                <wp:extent cx="807720" cy="327660"/>
+                <wp:effectExtent l="0" t="0" r="11430" b="15240"/>
+                <wp:wrapNone/>
+                <wp:docPr id="82" name="Rectangle 82"/>
+                <wp:cNvGraphicFramePr/>
+                <a:graphic xmlns:a="http://schemas.openxmlformats.org/drawingml/2006/main">
+                  <a:graphicData uri="http://schemas.microsoft.com/office/word/2010/wordprocessingShape">
+                    <wps:wsp>
+                      <wps:cNvSpPr/>
+                      <wps:spPr>
+                        <a:xfrm>
+                          <a:off x="0" y="0"/>
+                          <a:ext cx="807720" cy="327660"/>
+                        </a:xfrm>
+                        <a:prstGeom prst="rect">
+                          <a:avLst/>
+                        </a:prstGeom>
+                      </wps:spPr>
+                      <wps:style>
+                        <a:lnRef idx="2">
+                          <a:schemeClr val="accent1">
+                            <a:shade val="50000"/>
+                          </a:schemeClr>
+                        </a:lnRef>
+                        <a:fillRef idx="1">
+                          <a:schemeClr val="accent1"/>
+                        </a:fillRef>
+                        <a:effectRef idx="0">
+                          <a:schemeClr val="accent1"/>
+                        </a:effectRef>
+                        <a:fontRef idx="minor">
+                          <a:schemeClr val="lt1"/>
+                        </a:fontRef>
+                      </wps:style>
+                      <wps:txbx>
+                        <w:txbxContent>
+                          <w:p>
+                            <w:pPr>
+                              <w:jc w:val="center"/>
+                            </w:pPr>
+                            <w:r>
+                              <w:t xml:space="preserve">Input </w:t>
+                            </w:r>
+                            <w:proofErr w:type="spellStart"/>
+                            <w:r>
+                              <w:t>ch</w:t>
+                            </w:r>
+                            <w:proofErr w:type="spellEnd"/>
+                          </w:p>
+                        </w:txbxContent>
+                      </wps:txbx>
+                      <wps:bodyPr rot="0" spcFirstLastPara="0" vertOverflow="overflow" horzOverflow="overflow" vert="horz" wrap="square" lIns="91440" tIns="45720" rIns="91440" bIns="45720" numCol="1" spcCol="0" rtlCol="0" fromWordArt="0" anchor="ctr" anchorCtr="0" forceAA="0" compatLnSpc="1">
+                        <a:prstTxWarp prst="textNoShape">
+                          <a:avLst/>
+                        </a:prstTxWarp>
+                        <a:noAutofit/>
+                      </wps:bodyPr>
+                    </wps:wsp>
+                  </a:graphicData>
+                </a:graphic>
+                <wp14:sizeRelH relativeFrom="margin">
+                  <wp14:pctWidth>0</wp14:pctWidth>
+                </wp14:sizeRelH>
+                <wp14:sizeRelV relativeFrom="margin">
+                  <wp14:pctHeight>0</wp14:pctHeight>
+                </wp14:sizeRelV>
+              </wp:anchor>
+            </w:drawing>
+          </mc:Choice>
+          <mc:Fallback>
+            <w:pict>
+              <v:rect w14:anchorId="288FE5D6" id="Rectangle 82" o:spid="_x0000_s1074" style="position:absolute;margin-left:205.8pt;margin-top:63.65pt;width:63.6pt;height:25.8pt;z-index:251777024;visibility:visible;mso-wrap-style:square;mso-width-percent:0;mso-height-percent:0;mso-wrap-distance-left:9pt;mso-wrap-distance-top:0;mso-wrap-distance-right:9pt;mso-wrap-distance-bottom:0;mso-position-horizontal:absolute;mso-position-horizontal-relative:text;mso-position-vertical:absolute;mso-position-vertical-relative:text;mso-width-percent:0;mso-height-percent:0;mso-width-relative:margin;mso-height-relative:margin;v-text-anchor:middle" o:gfxdata="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" fillcolor="#4472c4 [3204]" strokecolor="#1f3763 [1604]" strokeweight="1pt">
+                <v:textbox>
+                  <w:txbxContent>
+                    <w:p>
+                      <w:pPr>
+                        <w:jc w:val="center"/>
+                      </w:pPr>
+                      <w:r>
+                        <w:t xml:space="preserve">Input </w:t>
+                      </w:r>
+                      <w:proofErr w:type="spellStart"/>
+                      <w:r>
+                        <w:t>ch</w:t>
+                      </w:r>
+                      <w:proofErr w:type="spellEnd"/>
+                    </w:p>
+                  </w:txbxContent>
+                </v:textbox>
+              </v:rect>
+            </w:pict>
+          </mc:Fallback>
+        </mc:AlternateContent>
+      </w:r>
+      <w:r>
+        <w:rPr>
+          <w:noProof/>
+        </w:rPr>
+        <mc:AlternateContent>
+          <mc:Choice Requires="wps">
+            <w:drawing>
+              <wp:anchor distT="0" distB="0" distL="114300" distR="114300" simplePos="0" relativeHeight="251776000" behindDoc="0" locked="0" layoutInCell="1" allowOverlap="1" wp14:anchorId="0F007AA7" wp14:editId="7F591070">
+                <wp:simplePos x="0" y="0"/>
+                <wp:positionH relativeFrom="column">
+                  <wp:posOffset>3002281</wp:posOffset>
+                </wp:positionH>
+                <wp:positionV relativeFrom="paragraph">
+                  <wp:posOffset>442595</wp:posOffset>
+                </wp:positionV>
+                <wp:extent cx="45719" cy="327660"/>
+                <wp:effectExtent l="57150" t="0" r="50165" b="53340"/>
+                <wp:wrapNone/>
+                <wp:docPr id="80" name="Straight Arrow Connector 80"/>
+                <wp:cNvGraphicFramePr/>
+                <a:graphic xmlns:a="http://schemas.openxmlformats.org/drawingml/2006/main">
+                  <a:graphicData uri="http://schemas.microsoft.com/office/word/2010/wordprocessingShape">
+                    <wps:wsp>
+                      <wps:cNvCnPr/>
+                      <wps:spPr>
+                        <a:xfrm flipH="1">
+                          <a:off x="0" y="0"/>
+                          <a:ext cx="45719" cy="327660"/>
+                        </a:xfrm>
+                        <a:prstGeom prst="straightConnector1">
+                          <a:avLst/>
+                        </a:prstGeom>
+                        <a:ln>
+                          <a:tailEnd type="triangle"/>
+                        </a:ln>
+                      </wps:spPr>
+                      <wps:style>
+                        <a:lnRef idx="1">
+                          <a:schemeClr val="accent1"/>
+                        </a:lnRef>
+                        <a:fillRef idx="0">
+                          <a:schemeClr val="accent1"/>
+                        </a:fillRef>
+                        <a:effectRef idx="0">
+                          <a:schemeClr val="accent1"/>
+                        </a:effectRef>
+                        <a:fontRef idx="minor">
+                          <a:schemeClr val="tx1"/>
+                        </a:fontRef>
+                      </wps:style>
+                      <wps:bodyPr/>
+                    </wps:wsp>
+                  </a:graphicData>
+                </a:graphic>
+                <wp14:sizeRelH relativeFrom="margin">
+                  <wp14:pctWidth>0</wp14:pctWidth>
+                </wp14:sizeRelH>
+                <wp14:sizeRelV relativeFrom="margin">
+                  <wp14:pctHeight>0</wp14:pctHeight>
+                </wp14:sizeRelV>
+              </wp:anchor>
+            </w:drawing>
+          </mc:Choice>
+          <mc:Fallback>
+            <w:pict>
+              <v:shape w14:anchorId="3E80241E" id="Straight Arrow Connector 80" o:spid="_x0000_s1026" type="#_x0000_t32" style="position:absolute;margin-left:236.4pt;margin-top:34.85pt;width:3.6pt;height:25.8pt;flip:x;z-index:251776000;visibility:visible;mso-wrap-style:square;mso-width-percent:0;mso-height-percent:0;mso-wrap-distance-left:9pt;mso-wrap-distance-top:0;mso-wrap-distance-right:9pt;mso-wrap-distance-bottom:0;mso-position-horizontal:absolute;mso-position-horizontal-relative:text;mso-position-vertical:absolute;mso-position-vertical-relative:text;mso-width-percent:0;mso-height-percent:0;mso-width-relative:margin;mso-height-relative:margin" o:gfxdata="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" strokecolor="#4472c4 [3204]" strokeweight=".5pt">
+                <v:stroke endarrow="block" joinstyle="miter"/>
+              </v:shape>
+            </w:pict>
+          </mc:Fallback>
+        </mc:AlternateContent>
+      </w:r>
+      <w:r>
+        <w:rPr>
+          <w:noProof/>
+        </w:rPr>
+        <mc:AlternateContent>
+          <mc:Choice Requires="wps">
+            <w:drawing>
+              <wp:anchor distT="0" distB="0" distL="114300" distR="114300" simplePos="0" relativeHeight="251774976" behindDoc="0" locked="0" layoutInCell="1" allowOverlap="1" wp14:anchorId="2C2139EF" wp14:editId="370828BB">
+                <wp:simplePos x="0" y="0"/>
+                <wp:positionH relativeFrom="column">
+                  <wp:posOffset>2385060</wp:posOffset>
+                </wp:positionH>
+                <wp:positionV relativeFrom="paragraph">
+                  <wp:posOffset>23495</wp:posOffset>
+                </wp:positionV>
+                <wp:extent cx="1341120" cy="358140"/>
+                <wp:effectExtent l="0" t="0" r="11430" b="22860"/>
+                <wp:wrapNone/>
+                <wp:docPr id="79" name="Flowchart: Terminator 79"/>
+                <wp:cNvGraphicFramePr/>
+                <a:graphic xmlns:a="http://schemas.openxmlformats.org/drawingml/2006/main">
+                  <a:graphicData uri="http://schemas.microsoft.com/office/word/2010/wordprocessingShape">
+                    <wps:wsp>
+                      <wps:cNvSpPr/>
+                      <wps:spPr>
+                        <a:xfrm>
+                          <a:off x="0" y="0"/>
+                          <a:ext cx="1341120" cy="358140"/>
+                        </a:xfrm>
+                        <a:prstGeom prst="flowChartTerminator">
+                          <a:avLst/>
+                        </a:prstGeom>
+                      </wps:spPr>
+                      <wps:style>
+                        <a:lnRef idx="2">
+                          <a:schemeClr val="accent1">
+                            <a:shade val="50000"/>
+                          </a:schemeClr>
+                        </a:lnRef>
+                        <a:fillRef idx="1">
+                          <a:schemeClr val="accent1"/>
+                        </a:fillRef>
+                        <a:effectRef idx="0">
+                          <a:schemeClr val="accent1"/>
+                        </a:effectRef>
+                        <a:fontRef idx="minor">
+                          <a:schemeClr val="lt1"/>
+                        </a:fontRef>
+                      </wps:style>
+                      <wps:txbx>
+                        <w:txbxContent>
+                          <w:p>
+                            <w:pPr>
+                              <w:jc w:val="center"/>
+                            </w:pPr>
+                            <w:r>
+                              <w:t>start</w:t>
+                            </w:r>
+                          </w:p>
+                          <w:p>
+                            <w:pPr>
+                              <w:jc w:val="center"/>
+                            </w:pPr>
+                          </w:p>
+                        </w:txbxContent>
+                      </wps:txbx>
+                      <wps:bodyPr rot="0" spcFirstLastPara="0" vertOverflow="overflow" horzOverflow="overflow" vert="horz" wrap="square" lIns="91440" tIns="45720" rIns="91440" bIns="45720" numCol="1" spcCol="0" rtlCol="0" fromWordArt="0" anchor="ctr" anchorCtr="0" forceAA="0" compatLnSpc="1">
+                        <a:prstTxWarp prst="textNoShape">
+                          <a:avLst/>
+                        </a:prstTxWarp>
+                        <a:noAutofit/>
+                      </wps:bodyPr>
+                    </wps:wsp>
+                  </a:graphicData>
+                </a:graphic>
+              </wp:anchor>
+            </w:drawing>
+          </mc:Choice>
+          <mc:Fallback>
+            <w:pict>
+              <v:shape w14:anchorId="2C2139EF" id="Flowchart: Terminator 79" o:spid="_x0000_s1075" type="#_x0000_t116" style="position:absolute;margin-left:187.8pt;margin-top:1.85pt;width:105.6pt;height:28.2pt;z-index:251774976;visibility:visible;mso-wrap-style:square;mso-wrap-distance-left:9pt;mso-wrap-distance-top:0;mso-wrap-distance-right:9pt;mso-wrap-distance-bottom:0;mso-position-horizontal:absolute;mso-position-horizontal-relative:text;mso-position-vertical:absolute;mso-position-vertical-relative:text;v-text-anchor:middle" o:gfxdata="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" fillcolor="#4472c4 [3204]" strokecolor="#1f3763 [1604]" strokeweight="1pt">
+                <v:textbox>
+                  <w:txbxContent>
+                    <w:p>
+                      <w:pPr>
+                        <w:jc w:val="center"/>
+                      </w:pPr>
+                      <w:r>
+                        <w:t>start</w:t>
+                      </w:r>
+                    </w:p>
+                    <w:p>
+                      <w:pPr>
+                        <w:jc w:val="center"/>
+                      </w:pPr>
+                    </w:p>
+                  </w:txbxContent>
+                </v:textbox>
+              </v:shape>
+            </w:pict>
+          </mc:Fallback>
+        </mc:AlternateContent>
+      </w:r>
     </w:p>
     <w:sectPr>
       <w:pgSz w:w="11906" w:h="16838"/>
@@ -5809,7 +9325,7 @@
   <w:style w:type="paragraph" w:default="1" w:styleId="Normal">
     <w:name w:val="Normal"/>
     <w:qFormat/>
-    <w:rsid w:val="00865BBC"/>
+    <w:rsid w:val="00242DCE"/>
     <w:rPr>
       <w:rFonts w:cs="Kokila"/>
     </w:rPr>

</xml_diff>